<commit_message>
Ultima versión del proyecto
</commit_message>
<xml_diff>
--- a/Cine Manager 1er Parcial - Bautista Marinelli Scaglia.docx
+++ b/Cine Manager 1er Parcial - Bautista Marinelli Scaglia.docx
@@ -7098,7 +7098,7 @@
           <w:noProof/>
         </w:rPr>
         <w:drawing>
-          <wp:inline distT="0" distB="0" distL="0" distR="0" wp14:anchorId="2A409247" wp14:editId="3680528C">
+          <wp:inline distT="0" distB="0" distL="0" distR="0" wp14:anchorId="2A409247" wp14:editId="1BD445AE">
             <wp:extent cx="3747722" cy="2314575"/>
             <wp:effectExtent l="0" t="0" r="5715" b="0"/>
             <wp:docPr id="1813065150" name="Imagen 1" descr="Diagrama&#10;&#10;Descripción generada automáticamente"/>
@@ -15072,27 +15072,7 @@
                 <w:lang w:eastAsia="es-AR"/>
                 <w14:ligatures w14:val="none"/>
               </w:rPr>
-              <w:t xml:space="preserve">El usuario accede al </w:t>
-            </w:r>
-            <w:r>
-              <w:rPr>
-                <w:rFonts w:ascii="Arial" w:eastAsia="Times New Roman" w:hAnsi="Arial" w:cs="Arial"/>
-                <w:color w:val="000000"/>
-                <w:kern w:val="0"/>
-                <w:lang w:eastAsia="es-AR"/>
-                <w14:ligatures w14:val="none"/>
-              </w:rPr>
-              <w:t xml:space="preserve">formulario </w:t>
-            </w:r>
-            <w:r>
-              <w:rPr>
-                <w:rFonts w:ascii="Arial" w:eastAsia="Times New Roman" w:hAnsi="Arial" w:cs="Arial"/>
-                <w:color w:val="000000"/>
-                <w:kern w:val="0"/>
-                <w:lang w:eastAsia="es-AR"/>
-                <w14:ligatures w14:val="none"/>
-              </w:rPr>
-              <w:t xml:space="preserve">de órdenes de compra y selecciona una orden con estado Pendiente o Parcialmente Completada. El sistema muestra todos los detalles de esa orden, permitiendo al usuario pagar aquellos detalles que desee. Si el usuario paga todos los detalles, el estado de la orden cambia a Completada; si paga solo algunos, el estado cambia a Parcialmente Completada. </w:t>
+              <w:t>El usuario accede al formulario de órdenes de compra y selecciona una orden con estado "Pendiente" o "Parcialmente Completada". El sistema muestra todos los detalles de esa orden, permitiendo al usuario ingresar la cantidad de productos que desea entregar para cada detalle. Si las cantidades entregadas en todos los detalles coinciden con las cantidades ordenadas, el estado de la orden cambia a "Completada". Si al menos un detalle tiene una cantidad entregada, pero no todos los detalles están completamente entregados, el estado de la orden cambia a "Parcialmente Completada".</w:t>
             </w:r>
           </w:p>
         </w:tc>
@@ -15312,7 +15292,7 @@
                 <w:lang w:eastAsia="es-AR"/>
                 <w14:ligatures w14:val="none"/>
               </w:rPr>
-              <w:t>La orden de compra debe tener al menos un detalle sin pagar.</w:t>
+              <w:t>La orden de compra debe tener al menos un detalle sin completar la entrega.</w:t>
             </w:r>
           </w:p>
         </w:tc>
@@ -15530,7 +15510,47 @@
                 <w:lang w:eastAsia="es-AR"/>
                 <w14:ligatures w14:val="none"/>
               </w:rPr>
-              <w:t>El sistema muestra los detalles de la orden, destacando aquellos que no han sido pagados.</w:t>
+              <w:t>El sistema muestra los detalles de la orden, destacando aquellos que no han sido completamente entregados.</w:t>
+            </w:r>
+            <w:r>
+              <w:rPr>
+                <w:rFonts w:ascii="Arial" w:eastAsia="Times New Roman" w:hAnsi="Arial" w:cs="Arial"/>
+                <w:color w:val="000000"/>
+                <w:kern w:val="0"/>
+                <w:lang w:eastAsia="es-AR"/>
+                <w14:ligatures w14:val="none"/>
+              </w:rPr>
+              <w:t xml:space="preserve"> </w:t>
+            </w:r>
+            <w:r>
+              <w:rPr>
+                <w:rFonts w:ascii="Arial" w:eastAsia="Times New Roman" w:hAnsi="Arial" w:cs="Arial"/>
+                <w:color w:val="000000"/>
+                <w:kern w:val="0"/>
+                <w:lang w:eastAsia="es-AR"/>
+                <w14:ligatures w14:val="none"/>
+              </w:rPr>
+              <w:t xml:space="preserve">El usuario selecciona </w:t>
+            </w:r>
+            <w:r>
+              <w:rPr>
+                <w:rFonts w:ascii="Arial" w:eastAsia="Times New Roman" w:hAnsi="Arial" w:cs="Arial"/>
+                <w:color w:val="000000"/>
+                <w:kern w:val="0"/>
+                <w:lang w:eastAsia="es-AR"/>
+                <w14:ligatures w14:val="none"/>
+              </w:rPr>
+              <w:t xml:space="preserve">el detalle que </w:t>
+            </w:r>
+            <w:r>
+              <w:rPr>
+                <w:rFonts w:ascii="Arial" w:eastAsia="Times New Roman" w:hAnsi="Arial" w:cs="Arial"/>
+                <w:color w:val="000000"/>
+                <w:kern w:val="0"/>
+                <w:lang w:eastAsia="es-AR"/>
+                <w14:ligatures w14:val="none"/>
+              </w:rPr>
+              <w:t>desea pagar.</w:t>
             </w:r>
           </w:p>
           <w:p>
@@ -15557,7 +15577,57 @@
                 <w:lang w:eastAsia="es-AR"/>
                 <w14:ligatures w14:val="none"/>
               </w:rPr>
-              <w:t>El usuario selecciona los detalles que desea pagar.</w:t>
+              <w:t>El usuario</w:t>
+            </w:r>
+            <w:r>
+              <w:rPr>
+                <w:rFonts w:ascii="Arial" w:eastAsia="Times New Roman" w:hAnsi="Arial" w:cs="Arial"/>
+                <w:color w:val="000000"/>
+                <w:kern w:val="0"/>
+                <w:lang w:eastAsia="es-AR"/>
+                <w14:ligatures w14:val="none"/>
+              </w:rPr>
+              <w:t xml:space="preserve"> ingresa</w:t>
+            </w:r>
+            <w:r>
+              <w:rPr>
+                <w:rFonts w:ascii="Arial" w:eastAsia="Times New Roman" w:hAnsi="Arial" w:cs="Arial"/>
+                <w:color w:val="000000"/>
+                <w:kern w:val="0"/>
+                <w:lang w:eastAsia="es-AR"/>
+                <w14:ligatures w14:val="none"/>
+              </w:rPr>
+              <w:t xml:space="preserve"> la cantidad entregada para</w:t>
+            </w:r>
+            <w:r>
+              <w:rPr>
+                <w:rFonts w:ascii="Arial" w:eastAsia="Times New Roman" w:hAnsi="Arial" w:cs="Arial"/>
+                <w:color w:val="000000"/>
+                <w:kern w:val="0"/>
+                <w:lang w:eastAsia="es-AR"/>
+                <w14:ligatures w14:val="none"/>
+              </w:rPr>
+              <w:t xml:space="preserve"> el detalle seleccionado</w:t>
+            </w:r>
+            <w:r>
+              <w:rPr>
+                <w:rFonts w:ascii="Arial" w:eastAsia="Times New Roman" w:hAnsi="Arial" w:cs="Arial"/>
+                <w:color w:val="000000"/>
+                <w:kern w:val="0"/>
+                <w:lang w:eastAsia="es-AR"/>
+                <w14:ligatures w14:val="none"/>
+              </w:rPr>
+              <w:t>.</w:t>
+            </w:r>
+            <w:r>
+              <w:rPr>
+                <w:rFonts w:ascii="Arial" w:eastAsia="Times New Roman" w:hAnsi="Arial" w:cs="Arial"/>
+                <w:color w:val="000000"/>
+                <w:kern w:val="0"/>
+                <w:lang w:eastAsia="es-AR"/>
+                <w14:ligatures w14:val="none"/>
+              </w:rPr>
+              <w:t xml:space="preserve"> </w:t>
             </w:r>
           </w:p>
           <w:p>
@@ -15584,7 +15654,7 @@
                 <w:lang w:eastAsia="es-AR"/>
                 <w14:ligatures w14:val="none"/>
               </w:rPr>
-              <w:t>El usuario confirma la acción y procede al pago.</w:t>
+              <w:t>El usuario confirma la acción y el sistema registra la entrega.</w:t>
             </w:r>
           </w:p>
           <w:p>
@@ -15611,7 +15681,17 @@
                 <w:lang w:eastAsia="es-AR"/>
                 <w14:ligatures w14:val="none"/>
               </w:rPr>
-              <w:t>El sistema marca los detalles seleccionados como pagados.</w:t>
+              <w:t>El sistema actualiza la cantidad entregada de los detalles seleccionados.</w:t>
+            </w:r>
+            <w:r>
+              <w:rPr>
+                <w:rFonts w:ascii="Arial" w:eastAsia="Times New Roman" w:hAnsi="Arial" w:cs="Arial"/>
+                <w:color w:val="000000"/>
+                <w:kern w:val="0"/>
+                <w:lang w:eastAsia="es-AR"/>
+                <w14:ligatures w14:val="none"/>
+              </w:rPr>
+              <w:t xml:space="preserve"> </w:t>
             </w:r>
           </w:p>
           <w:p>
@@ -15638,7 +15718,8 @@
                 <w:lang w:eastAsia="es-AR"/>
                 <w14:ligatures w14:val="none"/>
               </w:rPr>
-              <w:t>Si todos los detalles han sido pagados, el sistema cambia el estado de la orden a Completada.</w:t>
+              <w:lastRenderedPageBreak/>
+              <w:t>Si todas las cantidades entregadas coinciden con las cantidades ordenadas, el sistema cambia el estado de la orden a "Completada".</w:t>
             </w:r>
           </w:p>
           <w:p>
@@ -15665,34 +15746,87 @@
                 <w:lang w:eastAsia="es-AR"/>
                 <w14:ligatures w14:val="none"/>
               </w:rPr>
-              <w:t>Si algunos detalles quedan sin pagar, el sistema cambia el estado de la orden a Parcialmente Completada.</w:t>
-            </w:r>
-          </w:p>
-          <w:p>
-            <w:pPr>
-              <w:pStyle w:val="Prrafodelista"/>
-              <w:numPr>
-                <w:ilvl w:val="0"/>
-                <w:numId w:val="58"/>
-              </w:numPr>
-              <w:spacing w:after="0" w:line="240" w:lineRule="auto"/>
-              <w:rPr>
-                <w:rFonts w:ascii="Arial" w:eastAsia="Times New Roman" w:hAnsi="Arial" w:cs="Arial"/>
-                <w:color w:val="000000"/>
-                <w:kern w:val="0"/>
-                <w:lang w:eastAsia="es-AR"/>
-                <w14:ligatures w14:val="none"/>
-              </w:rPr>
-            </w:pPr>
-            <w:r>
-              <w:rPr>
-                <w:rFonts w:ascii="Arial" w:eastAsia="Times New Roman" w:hAnsi="Arial" w:cs="Arial"/>
-                <w:color w:val="000000"/>
-                <w:kern w:val="0"/>
-                <w:lang w:eastAsia="es-AR"/>
-                <w14:ligatures w14:val="none"/>
-              </w:rPr>
-              <w:t xml:space="preserve">El sistema actualiza el inventario </w:t>
+              <w:t xml:space="preserve">Si </w:t>
+            </w:r>
+            <w:r>
+              <w:rPr>
+                <w:rFonts w:ascii="Arial" w:eastAsia="Times New Roman" w:hAnsi="Arial" w:cs="Arial"/>
+                <w:color w:val="000000"/>
+                <w:kern w:val="0"/>
+                <w:lang w:eastAsia="es-AR"/>
+                <w14:ligatures w14:val="none"/>
+              </w:rPr>
+              <w:t xml:space="preserve">el detalle tiene </w:t>
+            </w:r>
+            <w:r>
+              <w:rPr>
+                <w:rFonts w:ascii="Arial" w:eastAsia="Times New Roman" w:hAnsi="Arial" w:cs="Arial"/>
+                <w:color w:val="000000"/>
+                <w:kern w:val="0"/>
+                <w:lang w:eastAsia="es-AR"/>
+                <w14:ligatures w14:val="none"/>
+              </w:rPr>
+              <w:t xml:space="preserve">al menos </w:t>
+            </w:r>
+            <w:r>
+              <w:rPr>
+                <w:rFonts w:ascii="Arial" w:eastAsia="Times New Roman" w:hAnsi="Arial" w:cs="Arial"/>
+                <w:color w:val="000000"/>
+                <w:kern w:val="0"/>
+                <w:lang w:eastAsia="es-AR"/>
+                <w14:ligatures w14:val="none"/>
+              </w:rPr>
+              <w:t xml:space="preserve">un item </w:t>
+            </w:r>
+            <w:r>
+              <w:rPr>
+                <w:rFonts w:ascii="Arial" w:eastAsia="Times New Roman" w:hAnsi="Arial" w:cs="Arial"/>
+                <w:color w:val="000000"/>
+                <w:kern w:val="0"/>
+                <w:lang w:eastAsia="es-AR"/>
+                <w14:ligatures w14:val="none"/>
+              </w:rPr>
+              <w:t>entregad</w:t>
+            </w:r>
+            <w:r>
+              <w:rPr>
+                <w:rFonts w:ascii="Arial" w:eastAsia="Times New Roman" w:hAnsi="Arial" w:cs="Arial"/>
+                <w:color w:val="000000"/>
+                <w:kern w:val="0"/>
+                <w:lang w:eastAsia="es-AR"/>
+                <w14:ligatures w14:val="none"/>
+              </w:rPr>
+              <w:t>o</w:t>
+            </w:r>
+            <w:r>
+              <w:rPr>
+                <w:rFonts w:ascii="Arial" w:eastAsia="Times New Roman" w:hAnsi="Arial" w:cs="Arial"/>
+                <w:color w:val="000000"/>
+                <w:kern w:val="0"/>
+                <w:lang w:eastAsia="es-AR"/>
+                <w14:ligatures w14:val="none"/>
+              </w:rPr>
+              <w:t>,</w:t>
+            </w:r>
+            <w:r>
+              <w:rPr>
+                <w:rFonts w:ascii="Arial" w:eastAsia="Times New Roman" w:hAnsi="Arial" w:cs="Arial"/>
+                <w:color w:val="000000"/>
+                <w:kern w:val="0"/>
+                <w:lang w:eastAsia="es-AR"/>
+                <w14:ligatures w14:val="none"/>
+              </w:rPr>
+              <w:t xml:space="preserve"> </w:t>
+            </w:r>
+            <w:r>
+              <w:rPr>
+                <w:rFonts w:ascii="Arial" w:eastAsia="Times New Roman" w:hAnsi="Arial" w:cs="Arial"/>
+                <w:color w:val="000000"/>
+                <w:kern w:val="0"/>
+                <w:lang w:eastAsia="es-AR"/>
+                <w14:ligatures w14:val="none"/>
+              </w:rPr>
+              <w:t>el sistema cambia el estado de la orden a "Parcialmente Completada".</w:t>
             </w:r>
           </w:p>
         </w:tc>
@@ -15734,6 +15868,7 @@
                 <w:lang w:eastAsia="es-AR"/>
                 <w14:ligatures w14:val="none"/>
               </w:rPr>
+              <w:lastRenderedPageBreak/>
               <w:t xml:space="preserve">Escenario alternativo: </w:t>
             </w:r>
           </w:p>
@@ -15761,8 +15896,47 @@
                 <w:lang w:eastAsia="es-AR"/>
                 <w14:ligatures w14:val="none"/>
               </w:rPr>
-              <w:lastRenderedPageBreak/>
-              <w:t>Si el usuario selecciona una orden que ya está Completada o Cancelada, el sistema no permitirá pagar detalles y notificará al usuario.</w:t>
+              <w:t>Si el usuario selecciona una orden que ya está "Completada"</w:t>
+            </w:r>
+            <w:r>
+              <w:rPr>
+                <w:rFonts w:ascii="Arial" w:eastAsia="Times New Roman" w:hAnsi="Arial" w:cs="Arial"/>
+                <w:color w:val="000000"/>
+                <w:kern w:val="0"/>
+                <w:lang w:eastAsia="es-AR"/>
+                <w14:ligatures w14:val="none"/>
+              </w:rPr>
+              <w:t>,</w:t>
+            </w:r>
+            <w:r>
+              <w:rPr>
+                <w:rFonts w:ascii="Arial" w:eastAsia="Times New Roman" w:hAnsi="Arial" w:cs="Arial"/>
+                <w:color w:val="000000"/>
+                <w:kern w:val="0"/>
+                <w:lang w:eastAsia="es-AR"/>
+                <w14:ligatures w14:val="none"/>
+              </w:rPr>
+              <w:t xml:space="preserve"> "Cancelada"</w:t>
+            </w:r>
+            <w:r>
+              <w:rPr>
+                <w:rFonts w:ascii="Arial" w:eastAsia="Times New Roman" w:hAnsi="Arial" w:cs="Arial"/>
+                <w:color w:val="000000"/>
+                <w:kern w:val="0"/>
+                <w:lang w:eastAsia="es-AR"/>
+                <w14:ligatures w14:val="none"/>
+              </w:rPr>
+              <w:t xml:space="preserve"> o “Cerrada con faltante”</w:t>
+            </w:r>
+            <w:r>
+              <w:rPr>
+                <w:rFonts w:ascii="Arial" w:eastAsia="Times New Roman" w:hAnsi="Arial" w:cs="Arial"/>
+                <w:color w:val="000000"/>
+                <w:kern w:val="0"/>
+                <w:lang w:eastAsia="es-AR"/>
+                <w14:ligatures w14:val="none"/>
+              </w:rPr>
+              <w:t xml:space="preserve"> el sistema no permitirá registrar entregas y notificará al usuario.</w:t>
             </w:r>
           </w:p>
           <w:p>
@@ -15789,21 +15963,18 @@
                 <w:lang w:eastAsia="es-AR"/>
                 <w14:ligatures w14:val="none"/>
               </w:rPr>
-              <w:t>Si el usuario intenta pagar un detalle que ya se encuentra pago el sistema le notificará que el detalle ya se encuentra pago</w:t>
-            </w:r>
-          </w:p>
-          <w:p>
-            <w:pPr>
-              <w:pStyle w:val="Prrafodelista"/>
-              <w:spacing w:after="0" w:line="240" w:lineRule="auto"/>
-              <w:rPr>
-                <w:rFonts w:ascii="Arial" w:eastAsia="Times New Roman" w:hAnsi="Arial" w:cs="Arial"/>
-                <w:color w:val="000000"/>
-                <w:kern w:val="0"/>
-                <w:lang w:eastAsia="es-AR"/>
-                <w14:ligatures w14:val="none"/>
-              </w:rPr>
-            </w:pPr>
+              <w:t>S</w:t>
+            </w:r>
+            <w:r>
+              <w:rPr>
+                <w:rFonts w:ascii="Arial" w:eastAsia="Times New Roman" w:hAnsi="Arial" w:cs="Arial"/>
+                <w:color w:val="000000"/>
+                <w:kern w:val="0"/>
+                <w:lang w:eastAsia="es-AR"/>
+                <w14:ligatures w14:val="none"/>
+              </w:rPr>
+              <w:t>i el usuario intenta ingresar una cantidad entregada mayor a la cantidad ordenada, el sistema notificará al usuario del error y no permitirá completar la acción.</w:t>
+            </w:r>
             <w:r>
               <w:rPr>
                 <w:rFonts w:ascii="Arial" w:eastAsia="Times New Roman" w:hAnsi="Arial" w:cs="Arial"/>
@@ -15863,7 +16034,6 @@
                 <w:lang w:eastAsia="es-AR"/>
                 <w14:ligatures w14:val="none"/>
               </w:rPr>
-              <w:lastRenderedPageBreak/>
               <w:t xml:space="preserve">Postcondiciones: </w:t>
             </w:r>
           </w:p>
@@ -15889,7 +16059,25 @@
                 <w:lang w:eastAsia="es-AR"/>
                 <w14:ligatures w14:val="none"/>
               </w:rPr>
-              <w:t>El estado de la orden de compra ha cambiado a Parcialmente Completada o Completada, según corresponda.</w:t>
+              <w:t>El estado de la orden de compra ha cambiado a "Parcialmente Completada" o "Completada", según corresponda.</w:t>
+            </w:r>
+            <w:r>
+              <w:rPr>
+                <w:rFonts w:ascii="Arial" w:eastAsia="Times New Roman" w:hAnsi="Arial" w:cs="Arial"/>
+                <w:kern w:val="0"/>
+                <w:lang w:eastAsia="es-AR"/>
+                <w14:ligatures w14:val="none"/>
+              </w:rPr>
+              <w:t xml:space="preserve"> </w:t>
+            </w:r>
+            <w:r>
+              <w:rPr>
+                <w:rFonts w:ascii="Arial" w:eastAsia="Times New Roman" w:hAnsi="Arial" w:cs="Arial"/>
+                <w:kern w:val="0"/>
+                <w:lang w:eastAsia="es-AR"/>
+                <w14:ligatures w14:val="none"/>
+              </w:rPr>
+              <w:t>Los detalles de la orden pagados se han marcado como Pagados.</w:t>
             </w:r>
           </w:p>
           <w:p>
@@ -15914,7 +16102,7 @@
                 <w:lang w:eastAsia="es-AR"/>
                 <w14:ligatures w14:val="none"/>
               </w:rPr>
-              <w:t>Los detalles de la orden pagados se han marcado como Pagados.</w:t>
+              <w:t>Los detalles de la orden actualizados reflejan la cantidad entregada correctamente.</w:t>
             </w:r>
           </w:p>
           <w:p>
@@ -15939,30 +16127,8 @@
                 <w:lang w:eastAsia="es-AR"/>
                 <w14:ligatures w14:val="none"/>
               </w:rPr>
-              <w:t xml:space="preserve">El inventario </w:t>
-            </w:r>
-            <w:r>
-              <w:rPr>
-                <w:rFonts w:ascii="Arial" w:eastAsia="Times New Roman" w:hAnsi="Arial" w:cs="Arial"/>
-                <w:kern w:val="0"/>
-                <w:lang w:eastAsia="es-AR"/>
-                <w14:ligatures w14:val="none"/>
-              </w:rPr>
-              <w:t>se actualiza</w:t>
-            </w:r>
-          </w:p>
-          <w:p>
-            <w:pPr>
-              <w:pStyle w:val="Prrafodelista"/>
-              <w:spacing w:after="0" w:line="240" w:lineRule="auto"/>
-              <w:ind w:left="1080"/>
-              <w:rPr>
-                <w:rFonts w:ascii="Arial" w:eastAsia="Times New Roman" w:hAnsi="Arial" w:cs="Arial"/>
-                <w:kern w:val="0"/>
-                <w:lang w:eastAsia="es-AR"/>
-                <w14:ligatures w14:val="none"/>
-              </w:rPr>
-            </w:pPr>
+              <w:t>El inventario se ha actualizado según la cantidad de productos entregados.</w:t>
+            </w:r>
           </w:p>
         </w:tc>
       </w:tr>
@@ -15981,6 +16147,95 @@
           <w:bCs/>
           <w:lang w:val="es-ES"/>
         </w:rPr>
+        <w:br/>
+      </w:r>
+      <w:r>
+        <w:rPr>
+          <w:b/>
+          <w:bCs/>
+          <w:lang w:val="es-ES"/>
+        </w:rPr>
+        <w:br/>
+      </w:r>
+      <w:r>
+        <w:rPr>
+          <w:b/>
+          <w:bCs/>
+          <w:lang w:val="es-ES"/>
+        </w:rPr>
+        <w:br/>
+      </w:r>
+      <w:r>
+        <w:rPr>
+          <w:b/>
+          <w:bCs/>
+          <w:lang w:val="es-ES"/>
+        </w:rPr>
+        <w:br/>
+      </w:r>
+      <w:r>
+        <w:rPr>
+          <w:b/>
+          <w:bCs/>
+          <w:lang w:val="es-ES"/>
+        </w:rPr>
+        <w:br/>
+      </w:r>
+      <w:r>
+        <w:rPr>
+          <w:b/>
+          <w:bCs/>
+          <w:lang w:val="es-ES"/>
+        </w:rPr>
+        <w:br/>
+      </w:r>
+      <w:r>
+        <w:rPr>
+          <w:b/>
+          <w:bCs/>
+          <w:lang w:val="es-ES"/>
+        </w:rPr>
+        <w:br/>
+      </w:r>
+      <w:r>
+        <w:rPr>
+          <w:b/>
+          <w:bCs/>
+          <w:lang w:val="es-ES"/>
+        </w:rPr>
+        <w:br/>
+      </w:r>
+      <w:r>
+        <w:rPr>
+          <w:b/>
+          <w:bCs/>
+          <w:lang w:val="es-ES"/>
+        </w:rPr>
+        <w:br/>
+      </w:r>
+      <w:r>
+        <w:rPr>
+          <w:b/>
+          <w:bCs/>
+          <w:lang w:val="es-ES"/>
+        </w:rPr>
+        <w:br/>
+      </w:r>
+      <w:r>
+        <w:rPr>
+          <w:b/>
+          <w:bCs/>
+          <w:lang w:val="es-ES"/>
+        </w:rPr>
+        <w:br/>
+      </w:r>
+      <w:r>
+        <w:rPr>
+          <w:b/>
+          <w:bCs/>
+          <w:lang w:val="es-ES"/>
+        </w:rPr>
+        <w:lastRenderedPageBreak/>
         <w:br/>
       </w:r>
       <w:r>
@@ -16118,6 +16373,7 @@
         <w:rPr>
           <w:noProof/>
         </w:rPr>
+        <w:lastRenderedPageBreak/>
         <w:drawing>
           <wp:inline distT="0" distB="0" distL="0" distR="0" wp14:anchorId="11928E38" wp14:editId="6C38928F">
             <wp:extent cx="5400040" cy="2816225"/>
@@ -16270,50 +16526,50 @@
         <w:rPr>
           <w:lang w:val="es-ES"/>
         </w:rPr>
+        <w:br/>
+      </w:r>
+      <w:r>
+        <w:rPr>
+          <w:lang w:val="es-ES"/>
+        </w:rPr>
+        <w:br/>
+      </w:r>
+      <w:r>
+        <w:rPr>
+          <w:lang w:val="es-ES"/>
+        </w:rPr>
+        <w:br/>
+      </w:r>
+      <w:r>
+        <w:rPr>
+          <w:lang w:val="es-ES"/>
+        </w:rPr>
+        <w:br/>
+        <w:t xml:space="preserve">Diagrama de </w:t>
+      </w:r>
+      <w:r>
+        <w:rPr>
+          <w:lang w:val="es-ES"/>
+        </w:rPr>
+        <w:t>Robustez</w:t>
+      </w:r>
+      <w:r>
+        <w:rPr>
+          <w:lang w:val="es-ES"/>
+        </w:rPr>
+        <w:t>: Confirmar Pedido</w:t>
+      </w:r>
+      <w:r>
+        <w:rPr>
+          <w:lang w:val="es-ES"/>
+        </w:rPr>
+        <w:br/>
+      </w:r>
+      <w:r>
+        <w:rPr>
+          <w:noProof/>
+        </w:rPr>
         <w:lastRenderedPageBreak/>
-        <w:br/>
-      </w:r>
-      <w:r>
-        <w:rPr>
-          <w:lang w:val="es-ES"/>
-        </w:rPr>
-        <w:br/>
-      </w:r>
-      <w:r>
-        <w:rPr>
-          <w:lang w:val="es-ES"/>
-        </w:rPr>
-        <w:br/>
-      </w:r>
-      <w:r>
-        <w:rPr>
-          <w:lang w:val="es-ES"/>
-        </w:rPr>
-        <w:br/>
-        <w:t xml:space="preserve">Diagrama de </w:t>
-      </w:r>
-      <w:r>
-        <w:rPr>
-          <w:lang w:val="es-ES"/>
-        </w:rPr>
-        <w:t>Robustez</w:t>
-      </w:r>
-      <w:r>
-        <w:rPr>
-          <w:lang w:val="es-ES"/>
-        </w:rPr>
-        <w:t>: Confirmar Pedido</w:t>
-      </w:r>
-      <w:r>
-        <w:rPr>
-          <w:lang w:val="es-ES"/>
-        </w:rPr>
-        <w:br/>
-      </w:r>
-      <w:r>
-        <w:rPr>
-          <w:noProof/>
-        </w:rPr>
         <w:drawing>
           <wp:inline distT="0" distB="0" distL="0" distR="0" wp14:anchorId="14C5F548" wp14:editId="3752F827">
             <wp:extent cx="5400040" cy="2707640"/>
@@ -16461,28 +16717,28 @@
         <w:rPr>
           <w:lang w:val="es-ES"/>
         </w:rPr>
+        <w:br/>
+      </w:r>
+      <w:r>
+        <w:rPr>
+          <w:lang w:val="es-ES"/>
+        </w:rPr>
+        <w:br/>
+      </w:r>
+      <w:r>
+        <w:rPr>
+          <w:lang w:val="es-ES"/>
+        </w:rPr>
+        <w:br/>
+      </w:r>
+      <w:r>
+        <w:rPr>
+          <w:lang w:val="es-ES"/>
+        </w:rPr>
+        <w:br/>
+      </w:r>
+      <w:r>
         <w:lastRenderedPageBreak/>
-        <w:br/>
-      </w:r>
-      <w:r>
-        <w:rPr>
-          <w:lang w:val="es-ES"/>
-        </w:rPr>
-        <w:br/>
-      </w:r>
-      <w:r>
-        <w:rPr>
-          <w:lang w:val="es-ES"/>
-        </w:rPr>
-        <w:br/>
-      </w:r>
-      <w:r>
-        <w:rPr>
-          <w:lang w:val="es-ES"/>
-        </w:rPr>
-        <w:br/>
-      </w:r>
-      <w:r>
         <w:t>4.1.2</w:t>
       </w:r>
       <w:r>
@@ -16528,10 +16784,10 @@
           <w:noProof/>
         </w:rPr>
         <w:drawing>
-          <wp:inline distT="0" distB="0" distL="0" distR="0" wp14:anchorId="6902B7C9" wp14:editId="6F29C83F">
-            <wp:extent cx="5400040" cy="2982595"/>
-            <wp:effectExtent l="0" t="0" r="0" b="8255"/>
-            <wp:docPr id="1861388222" name="Imagen 1" descr="Diagrama, Dibujo de ingeniería&#10;&#10;Descripción generada automáticamente"/>
+          <wp:inline distT="0" distB="0" distL="0" distR="0" wp14:anchorId="113BCE0B" wp14:editId="3BD5394F">
+            <wp:extent cx="5398770" cy="4095115"/>
+            <wp:effectExtent l="0" t="0" r="0" b="635"/>
+            <wp:docPr id="2105463" name="Imagen 1"/>
             <wp:cNvGraphicFramePr>
               <a:graphicFrameLocks xmlns:a="http://schemas.openxmlformats.org/drawingml/2006/main" noChangeAspect="1"/>
             </wp:cNvGraphicFramePr>
@@ -16539,23 +16795,36 @@
               <a:graphicData uri="http://schemas.openxmlformats.org/drawingml/2006/picture">
                 <pic:pic xmlns:pic="http://schemas.openxmlformats.org/drawingml/2006/picture">
                   <pic:nvPicPr>
-                    <pic:cNvPr id="1861388222" name="Imagen 1" descr="Diagrama, Dibujo de ingeniería&#10;&#10;Descripción generada automáticamente"/>
-                    <pic:cNvPicPr/>
+                    <pic:cNvPr id="0" name="Picture 1"/>
+                    <pic:cNvPicPr>
+                      <a:picLocks noChangeAspect="1" noChangeArrowheads="1"/>
+                    </pic:cNvPicPr>
                   </pic:nvPicPr>
                   <pic:blipFill>
-                    <a:blip r:embed="rId29"/>
+                    <a:blip r:embed="rId29">
+                      <a:extLst>
+                        <a:ext uri="{28A0092B-C50C-407E-A947-70E740481C1C}">
+                          <a14:useLocalDpi xmlns:a14="http://schemas.microsoft.com/office/drawing/2010/main" val="0"/>
+                        </a:ext>
+                      </a:extLst>
+                    </a:blip>
+                    <a:srcRect/>
                     <a:stretch>
                       <a:fillRect/>
                     </a:stretch>
                   </pic:blipFill>
-                  <pic:spPr>
+                  <pic:spPr bwMode="auto">
                     <a:xfrm>
                       <a:off x="0" y="0"/>
-                      <a:ext cx="5400040" cy="2982595"/>
+                      <a:ext cx="5398770" cy="4095115"/>
                     </a:xfrm>
                     <a:prstGeom prst="rect">
                       <a:avLst/>
                     </a:prstGeom>
+                    <a:noFill/>
+                    <a:ln>
+                      <a:noFill/>
+                    </a:ln>
                   </pic:spPr>
                 </pic:pic>
               </a:graphicData>
@@ -16622,6 +16891,7 @@
           <w:noProof/>
           <w:lang w:val="es-ES"/>
         </w:rPr>
+        <w:lastRenderedPageBreak/>
         <w:drawing>
           <wp:inline distT="0" distB="0" distL="0" distR="0" wp14:anchorId="28CF712D" wp14:editId="66FF5AE3">
             <wp:extent cx="5400040" cy="2570480"/>
@@ -16673,7 +16943,6 @@
           <w:sz w:val="24"/>
           <w:szCs w:val="24"/>
         </w:rPr>
-        <w:lastRenderedPageBreak/>
         <w:br/>
       </w:r>
       <w:r>
@@ -16777,6 +17046,48 @@
         </w:rPr>
         <w:br/>
       </w:r>
+      <w:r>
+        <w:rPr>
+          <w:lang w:val="es-ES"/>
+        </w:rPr>
+        <w:br/>
+      </w:r>
+      <w:r>
+        <w:rPr>
+          <w:lang w:val="es-ES"/>
+        </w:rPr>
+        <w:br/>
+      </w:r>
+      <w:r>
+        <w:rPr>
+          <w:lang w:val="es-ES"/>
+        </w:rPr>
+        <w:br/>
+      </w:r>
+      <w:r>
+        <w:rPr>
+          <w:lang w:val="es-ES"/>
+        </w:rPr>
+        <w:br/>
+      </w:r>
+      <w:r>
+        <w:rPr>
+          <w:lang w:val="es-ES"/>
+        </w:rPr>
+        <w:br/>
+      </w:r>
+      <w:r>
+        <w:rPr>
+          <w:lang w:val="es-ES"/>
+        </w:rPr>
+        <w:br/>
+      </w:r>
+      <w:r>
+        <w:rPr>
+          <w:lang w:val="es-ES"/>
+        </w:rPr>
+        <w:br/>
+      </w:r>
     </w:p>
     <w:p>
       <w:pPr>
@@ -16787,6 +17098,7 @@
         </w:rPr>
       </w:pPr>
       <w:r>
+        <w:lastRenderedPageBreak/>
         <w:t>5.2</w:t>
       </w:r>
       <w:r>
@@ -16822,10 +17134,10 @@
           <w:noProof/>
         </w:rPr>
         <w:drawing>
-          <wp:inline distT="0" distB="0" distL="0" distR="0" wp14:anchorId="26174F6C" wp14:editId="22B5722E">
-            <wp:extent cx="5400040" cy="2982595"/>
-            <wp:effectExtent l="0" t="0" r="0" b="8255"/>
-            <wp:docPr id="722506057" name="Imagen 1" descr="Diagrama, Dibujo de ingeniería&#10;&#10;Descripción generada automáticamente"/>
+          <wp:inline distT="0" distB="0" distL="0" distR="0" wp14:anchorId="566051CA" wp14:editId="165F1BF7">
+            <wp:extent cx="5398770" cy="4096385"/>
+            <wp:effectExtent l="0" t="0" r="0" b="0"/>
+            <wp:docPr id="858967926" name="Imagen 2"/>
             <wp:cNvGraphicFramePr>
               <a:graphicFrameLocks xmlns:a="http://schemas.openxmlformats.org/drawingml/2006/main" noChangeAspect="1"/>
             </wp:cNvGraphicFramePr>
@@ -16833,152 +17145,13 @@
               <a:graphicData uri="http://schemas.openxmlformats.org/drawingml/2006/picture">
                 <pic:pic xmlns:pic="http://schemas.openxmlformats.org/drawingml/2006/picture">
                   <pic:nvPicPr>
-                    <pic:cNvPr id="722506057" name="Imagen 1" descr="Diagrama, Dibujo de ingeniería&#10;&#10;Descripción generada automáticamente"/>
-                    <pic:cNvPicPr/>
-                  </pic:nvPicPr>
-                  <pic:blipFill>
-                    <a:blip r:embed="rId29"/>
-                    <a:stretch>
-                      <a:fillRect/>
-                    </a:stretch>
-                  </pic:blipFill>
-                  <pic:spPr>
-                    <a:xfrm>
-                      <a:off x="0" y="0"/>
-                      <a:ext cx="5400040" cy="2982595"/>
-                    </a:xfrm>
-                    <a:prstGeom prst="rect">
-                      <a:avLst/>
-                    </a:prstGeom>
-                  </pic:spPr>
-                </pic:pic>
-              </a:graphicData>
-            </a:graphic>
-          </wp:inline>
-        </w:drawing>
-      </w:r>
-    </w:p>
-    <w:p>
-      <w:pPr>
-        <w:rPr>
-          <w:lang w:val="es-ES"/>
-        </w:rPr>
-      </w:pPr>
-      <w:r>
-        <w:rPr>
-          <w:lang w:val="es-ES"/>
-        </w:rPr>
-        <w:br/>
-      </w:r>
-      <w:r>
-        <w:rPr>
-          <w:lang w:val="es-ES"/>
-        </w:rPr>
-        <w:br/>
-      </w:r>
-      <w:r>
-        <w:rPr>
-          <w:lang w:val="es-ES"/>
-        </w:rPr>
-        <w:br/>
-      </w:r>
-      <w:r>
-        <w:rPr>
-          <w:lang w:val="es-ES"/>
-        </w:rPr>
-        <w:lastRenderedPageBreak/>
-        <w:br/>
-      </w:r>
-    </w:p>
-    <w:p>
-      <w:pPr>
-        <w:rPr>
-          <w:b/>
-          <w:bCs/>
-          <w:lang w:val="es-ES"/>
-        </w:rPr>
-      </w:pPr>
-      <w:r>
-        <w:t>6- Implementación</w:t>
-      </w:r>
-      <w:r>
-        <w:rPr>
-          <w:b/>
-          <w:bCs/>
-          <w:lang w:val="es-ES"/>
-        </w:rPr>
-        <w:br/>
-      </w:r>
-      <w:r>
-        <w:rPr>
-          <w:b/>
-          <w:bCs/>
-          <w:lang w:val="es-ES"/>
-        </w:rPr>
-        <w:br/>
-      </w:r>
-      <w:r>
-        <w:rPr>
-          <w:b/>
-          <w:bCs/>
-          <w:lang w:val="es-ES"/>
-        </w:rPr>
-        <w:br/>
-      </w:r>
-      <w:r>
-        <w:rPr>
-          <w:b/>
-          <w:bCs/>
-          <w:lang w:val="es-ES"/>
-        </w:rPr>
-        <w:br/>
-      </w:r>
-      <w:r>
-        <w:t xml:space="preserve">6.2 </w:t>
-      </w:r>
-    </w:p>
-    <w:p>
-      <w:pPr>
-        <w:rPr>
-          <w:lang w:val="es-ES"/>
-        </w:rPr>
-      </w:pPr>
-      <w:r>
-        <w:rPr>
-          <w:lang w:val="es-ES"/>
-        </w:rPr>
-        <w:t xml:space="preserve">Modelo de datos </w:t>
-      </w:r>
-    </w:p>
-    <w:p>
-      <w:pPr>
-        <w:rPr>
-          <w:lang w:val="es-ES"/>
-        </w:rPr>
-      </w:pPr>
-      <w:r>
-        <w:rPr>
-          <w:noProof/>
-        </w:rPr>
-        <w:drawing>
-          <wp:inline distT="0" distB="0" distL="0" distR="0" wp14:anchorId="21F66422" wp14:editId="087455BC">
-            <wp:extent cx="5391785" cy="3277870"/>
-            <wp:effectExtent l="0" t="0" r="0" b="0"/>
-            <wp:docPr id="286034403" name="Imagen 1"/>
-            <wp:cNvGraphicFramePr>
-              <a:graphicFrameLocks xmlns:a="http://schemas.openxmlformats.org/drawingml/2006/main" noChangeAspect="1"/>
-            </wp:cNvGraphicFramePr>
-            <a:graphic xmlns:a="http://schemas.openxmlformats.org/drawingml/2006/main">
-              <a:graphicData uri="http://schemas.openxmlformats.org/drawingml/2006/picture">
-                <pic:pic xmlns:pic="http://schemas.openxmlformats.org/drawingml/2006/picture">
-                  <pic:nvPicPr>
-                    <pic:cNvPr id="0" name="Picture 1"/>
+                    <pic:cNvPr id="0" name="Picture 2"/>
                     <pic:cNvPicPr>
                       <a:picLocks noChangeAspect="1" noChangeArrowheads="1"/>
                     </pic:cNvPicPr>
                   </pic:nvPicPr>
                   <pic:blipFill>
-                    <a:blip r:embed="rId32">
+                    <a:blip r:embed="rId29">
                       <a:extLst>
                         <a:ext uri="{28A0092B-C50C-407E-A947-70E740481C1C}">
                           <a14:useLocalDpi xmlns:a14="http://schemas.microsoft.com/office/drawing/2010/main" val="0"/>
@@ -16993,7 +17166,7 @@
                   <pic:spPr bwMode="auto">
                     <a:xfrm>
                       <a:off x="0" y="0"/>
-                      <a:ext cx="5391785" cy="3277870"/>
+                      <a:ext cx="5398770" cy="4096385"/>
                     </a:xfrm>
                     <a:prstGeom prst="rect">
                       <a:avLst/>
@@ -17013,127 +17186,107 @@
     <w:p>
       <w:pPr>
         <w:rPr>
-          <w:b/>
-          <w:bCs/>
-          <w:lang w:val="es-ES"/>
-        </w:rPr>
-      </w:pPr>
-      <w:r>
-        <w:rPr>
-          <w:b/>
-          <w:bCs/>
-          <w:lang w:val="es-ES"/>
-        </w:rPr>
-        <w:br/>
-      </w:r>
-      <w:r>
-        <w:rPr>
-          <w:b/>
-          <w:bCs/>
-          <w:lang w:val="es-ES"/>
-        </w:rPr>
-        <w:br/>
-      </w:r>
-      <w:r>
-        <w:rPr>
-          <w:b/>
-          <w:bCs/>
-          <w:lang w:val="es-ES"/>
-        </w:rPr>
-        <w:br/>
-      </w:r>
-      <w:r>
-        <w:rPr>
-          <w:b/>
-          <w:bCs/>
-          <w:lang w:val="es-ES"/>
-        </w:rPr>
-        <w:br/>
-      </w:r>
-      <w:r>
-        <w:rPr>
-          <w:b/>
-          <w:bCs/>
-          <w:lang w:val="es-ES"/>
-        </w:rPr>
-        <w:br/>
-      </w:r>
-      <w:r>
-        <w:rPr>
-          <w:b/>
-          <w:bCs/>
-          <w:lang w:val="es-ES"/>
-        </w:rPr>
-        <w:br/>
-      </w:r>
-      <w:r>
-        <w:rPr>
-          <w:b/>
-          <w:bCs/>
-          <w:lang w:val="es-ES"/>
-        </w:rPr>
-        <w:br/>
-      </w:r>
-      <w:r>
-        <w:rPr>
-          <w:b/>
-          <w:bCs/>
-          <w:lang w:val="es-ES"/>
-        </w:rPr>
-        <w:br/>
-      </w:r>
-      <w:r>
-        <w:rPr>
-          <w:b/>
-          <w:bCs/>
-          <w:lang w:val="es-ES"/>
-        </w:rPr>
-        <w:br/>
-      </w:r>
-      <w:r>
-        <w:rPr>
-          <w:b/>
-          <w:bCs/>
-          <w:lang w:val="es-ES"/>
-        </w:rPr>
-        <w:br/>
-      </w:r>
-      <w:r>
-        <w:rPr>
-          <w:b/>
-          <w:bCs/>
-          <w:lang w:val="es-ES"/>
-        </w:rPr>
-        <w:br/>
-      </w:r>
-      <w:r>
-        <w:rPr>
-          <w:b/>
-          <w:bCs/>
-          <w:lang w:val="es-ES"/>
-        </w:rPr>
-        <w:br/>
-      </w:r>
-      <w:r>
-        <w:rPr>
-          <w:b/>
-          <w:bCs/>
-          <w:lang w:val="es-ES"/>
-        </w:rPr>
-        <w:br/>
-      </w:r>
-      <w:r>
-        <w:rPr>
-          <w:b/>
-          <w:bCs/>
-          <w:lang w:val="es-ES"/>
-        </w:rPr>
-        <w:br/>
-      </w:r>
-      <w:r>
-        <w:rPr>
-          <w:b/>
-          <w:bCs/>
+          <w:lang w:val="es-ES"/>
+        </w:rPr>
+      </w:pPr>
+      <w:r>
+        <w:rPr>
+          <w:lang w:val="es-ES"/>
+        </w:rPr>
+        <w:br/>
+      </w:r>
+      <w:r>
+        <w:rPr>
+          <w:lang w:val="es-ES"/>
+        </w:rPr>
+        <w:br/>
+      </w:r>
+      <w:r>
+        <w:rPr>
+          <w:lang w:val="es-ES"/>
+        </w:rPr>
+        <w:br/>
+      </w:r>
+      <w:r>
+        <w:rPr>
+          <w:lang w:val="es-ES"/>
+        </w:rPr>
+        <w:br/>
+      </w:r>
+      <w:r>
+        <w:rPr>
+          <w:lang w:val="es-ES"/>
+        </w:rPr>
+        <w:br/>
+      </w:r>
+      <w:r>
+        <w:rPr>
+          <w:lang w:val="es-ES"/>
+        </w:rPr>
+        <w:br/>
+      </w:r>
+      <w:r>
+        <w:rPr>
+          <w:lang w:val="es-ES"/>
+        </w:rPr>
+        <w:br/>
+      </w:r>
+      <w:r>
+        <w:rPr>
+          <w:lang w:val="es-ES"/>
+        </w:rPr>
+        <w:br/>
+      </w:r>
+      <w:r>
+        <w:rPr>
+          <w:lang w:val="es-ES"/>
+        </w:rPr>
+        <w:br/>
+      </w:r>
+      <w:r>
+        <w:rPr>
+          <w:lang w:val="es-ES"/>
+        </w:rPr>
+        <w:br/>
+      </w:r>
+      <w:r>
+        <w:rPr>
+          <w:lang w:val="es-ES"/>
+        </w:rPr>
+        <w:br/>
+      </w:r>
+      <w:r>
+        <w:rPr>
+          <w:lang w:val="es-ES"/>
+        </w:rPr>
+        <w:br/>
+      </w:r>
+      <w:r>
+        <w:rPr>
+          <w:lang w:val="es-ES"/>
+        </w:rPr>
+        <w:br/>
+      </w:r>
+      <w:r>
+        <w:rPr>
+          <w:lang w:val="es-ES"/>
+        </w:rPr>
+        <w:br/>
+      </w:r>
+      <w:r>
+        <w:rPr>
+          <w:lang w:val="es-ES"/>
+        </w:rPr>
+        <w:br/>
+      </w:r>
+      <w:r>
+        <w:rPr>
+          <w:lang w:val="es-ES"/>
+        </w:rPr>
+        <w:br/>
+      </w:r>
+      <w:r>
+        <w:rPr>
           <w:lang w:val="es-ES"/>
         </w:rPr>
         <w:br/>
@@ -17148,13 +17301,16 @@
         </w:rPr>
       </w:pPr>
       <w:r>
+        <w:lastRenderedPageBreak/>
+        <w:t>6- Implementación</w:t>
+      </w:r>
+      <w:r>
         <w:rPr>
           <w:b/>
           <w:bCs/>
           <w:lang w:val="es-ES"/>
         </w:rPr>
-        <w:lastRenderedPageBreak/>
-        <w:t xml:space="preserve">Diagrama </w:t>
+        <w:br/>
       </w:r>
       <w:r>
         <w:rPr>
@@ -17162,7 +17318,7 @@
           <w:bCs/>
           <w:lang w:val="es-ES"/>
         </w:rPr>
-        <w:t xml:space="preserve">de </w:t>
+        <w:br/>
       </w:r>
       <w:r>
         <w:rPr>
@@ -17170,26 +17326,48 @@
           <w:bCs/>
           <w:lang w:val="es-ES"/>
         </w:rPr>
-        <w:t>Pata de Gallo</w:t>
+        <w:br/>
+      </w:r>
+      <w:r>
+        <w:rPr>
+          <w:b/>
+          <w:bCs/>
+          <w:lang w:val="es-ES"/>
+        </w:rPr>
+        <w:br/>
+      </w:r>
+      <w:r>
+        <w:t xml:space="preserve">6.2 </w:t>
       </w:r>
     </w:p>
     <w:p>
       <w:pPr>
         <w:rPr>
-          <w:b/>
-          <w:bCs/>
-          <w:lang w:val="es-ES"/>
-        </w:rPr>
-      </w:pPr>
-      <w:r>
-        <w:rPr>
-          <w:noProof/>
+          <w:lang w:val="es-ES"/>
+        </w:rPr>
+      </w:pPr>
+      <w:r>
+        <w:rPr>
+          <w:lang w:val="es-ES"/>
+        </w:rPr>
+        <w:t xml:space="preserve">Modelo de datos </w:t>
+      </w:r>
+    </w:p>
+    <w:p>
+      <w:pPr>
+        <w:rPr>
+          <w:lang w:val="es-ES"/>
+        </w:rPr>
+      </w:pPr>
+      <w:r>
+        <w:rPr>
+          <w:lang w:val="es-ES"/>
         </w:rPr>
         <w:drawing>
-          <wp:inline distT="0" distB="0" distL="0" distR="0" wp14:anchorId="0FFF6699" wp14:editId="29795A3F">
-            <wp:extent cx="4220493" cy="3376295"/>
-            <wp:effectExtent l="0" t="0" r="8890" b="0"/>
-            <wp:docPr id="1891226341" name="Imagen 1" descr="Diagrama&#10;&#10;Descripción generada automáticamente"/>
+          <wp:inline distT="0" distB="0" distL="0" distR="0" wp14:anchorId="105C163D" wp14:editId="20524998">
+            <wp:extent cx="5400040" cy="3319780"/>
+            <wp:effectExtent l="0" t="0" r="0" b="0"/>
+            <wp:docPr id="592368805" name="Imagen 1" descr="Diagrama, Esquemático&#10;&#10;Descripción generada automáticamente"/>
             <wp:cNvGraphicFramePr>
               <a:graphicFrameLocks xmlns:a="http://schemas.openxmlformats.org/drawingml/2006/main" noChangeAspect="1"/>
             </wp:cNvGraphicFramePr>
@@ -17197,11 +17375,11 @@
               <a:graphicData uri="http://schemas.openxmlformats.org/drawingml/2006/picture">
                 <pic:pic xmlns:pic="http://schemas.openxmlformats.org/drawingml/2006/picture">
                   <pic:nvPicPr>
-                    <pic:cNvPr id="1891226341" name="Imagen 1" descr="Diagrama&#10;&#10;Descripción generada automáticamente"/>
+                    <pic:cNvPr id="592368805" name="Imagen 1" descr="Diagrama, Esquemático&#10;&#10;Descripción generada automáticamente"/>
                     <pic:cNvPicPr/>
                   </pic:nvPicPr>
                   <pic:blipFill>
-                    <a:blip r:embed="rId33"/>
+                    <a:blip r:embed="rId32"/>
                     <a:stretch>
                       <a:fillRect/>
                     </a:stretch>
@@ -17209,11 +17387,252 @@
                   <pic:spPr>
                     <a:xfrm>
                       <a:off x="0" y="0"/>
-                      <a:ext cx="4232242" cy="3385694"/>
+                      <a:ext cx="5400040" cy="3319780"/>
                     </a:xfrm>
                     <a:prstGeom prst="rect">
                       <a:avLst/>
                     </a:prstGeom>
+                  </pic:spPr>
+                </pic:pic>
+              </a:graphicData>
+            </a:graphic>
+          </wp:inline>
+        </w:drawing>
+      </w:r>
+    </w:p>
+    <w:p>
+      <w:pPr>
+        <w:rPr>
+          <w:b/>
+          <w:bCs/>
+          <w:lang w:val="es-ES"/>
+        </w:rPr>
+      </w:pPr>
+      <w:r>
+        <w:rPr>
+          <w:b/>
+          <w:bCs/>
+          <w:lang w:val="es-ES"/>
+        </w:rPr>
+        <w:br/>
+      </w:r>
+      <w:r>
+        <w:rPr>
+          <w:b/>
+          <w:bCs/>
+          <w:lang w:val="es-ES"/>
+        </w:rPr>
+        <w:br/>
+      </w:r>
+      <w:r>
+        <w:rPr>
+          <w:b/>
+          <w:bCs/>
+          <w:lang w:val="es-ES"/>
+        </w:rPr>
+        <w:br/>
+      </w:r>
+      <w:r>
+        <w:rPr>
+          <w:b/>
+          <w:bCs/>
+          <w:lang w:val="es-ES"/>
+        </w:rPr>
+        <w:br/>
+      </w:r>
+      <w:r>
+        <w:rPr>
+          <w:b/>
+          <w:bCs/>
+          <w:lang w:val="es-ES"/>
+        </w:rPr>
+        <w:br/>
+      </w:r>
+      <w:r>
+        <w:rPr>
+          <w:b/>
+          <w:bCs/>
+          <w:lang w:val="es-ES"/>
+        </w:rPr>
+        <w:br/>
+      </w:r>
+      <w:r>
+        <w:rPr>
+          <w:b/>
+          <w:bCs/>
+          <w:lang w:val="es-ES"/>
+        </w:rPr>
+        <w:br/>
+      </w:r>
+      <w:r>
+        <w:rPr>
+          <w:b/>
+          <w:bCs/>
+          <w:lang w:val="es-ES"/>
+        </w:rPr>
+        <w:br/>
+      </w:r>
+      <w:r>
+        <w:rPr>
+          <w:b/>
+          <w:bCs/>
+          <w:lang w:val="es-ES"/>
+        </w:rPr>
+        <w:br/>
+      </w:r>
+      <w:r>
+        <w:rPr>
+          <w:b/>
+          <w:bCs/>
+          <w:lang w:val="es-ES"/>
+        </w:rPr>
+        <w:br/>
+      </w:r>
+      <w:r>
+        <w:rPr>
+          <w:b/>
+          <w:bCs/>
+          <w:lang w:val="es-ES"/>
+        </w:rPr>
+        <w:br/>
+      </w:r>
+      <w:r>
+        <w:rPr>
+          <w:b/>
+          <w:bCs/>
+          <w:lang w:val="es-ES"/>
+        </w:rPr>
+        <w:br/>
+      </w:r>
+      <w:r>
+        <w:rPr>
+          <w:b/>
+          <w:bCs/>
+          <w:lang w:val="es-ES"/>
+        </w:rPr>
+        <w:br/>
+      </w:r>
+      <w:r>
+        <w:rPr>
+          <w:b/>
+          <w:bCs/>
+          <w:lang w:val="es-ES"/>
+        </w:rPr>
+        <w:br/>
+      </w:r>
+      <w:r>
+        <w:rPr>
+          <w:b/>
+          <w:bCs/>
+          <w:lang w:val="es-ES"/>
+        </w:rPr>
+        <w:br/>
+      </w:r>
+      <w:r>
+        <w:rPr>
+          <w:b/>
+          <w:bCs/>
+          <w:lang w:val="es-ES"/>
+        </w:rPr>
+        <w:br/>
+      </w:r>
+      <w:r>
+        <w:rPr>
+          <w:b/>
+          <w:bCs/>
+          <w:lang w:val="es-ES"/>
+        </w:rPr>
+        <w:br/>
+      </w:r>
+    </w:p>
+    <w:p>
+      <w:pPr>
+        <w:rPr>
+          <w:b/>
+          <w:bCs/>
+          <w:lang w:val="es-ES"/>
+        </w:rPr>
+      </w:pPr>
+      <w:r>
+        <w:rPr>
+          <w:b/>
+          <w:bCs/>
+          <w:lang w:val="es-ES"/>
+        </w:rPr>
+        <w:lastRenderedPageBreak/>
+        <w:t xml:space="preserve">Diagrama </w:t>
+      </w:r>
+      <w:r>
+        <w:rPr>
+          <w:b/>
+          <w:bCs/>
+          <w:lang w:val="es-ES"/>
+        </w:rPr>
+        <w:t xml:space="preserve">de </w:t>
+      </w:r>
+      <w:r>
+        <w:rPr>
+          <w:b/>
+          <w:bCs/>
+          <w:lang w:val="es-ES"/>
+        </w:rPr>
+        <w:t>Pata de Gallo</w:t>
+      </w:r>
+    </w:p>
+    <w:p>
+      <w:pPr>
+        <w:rPr>
+          <w:b/>
+          <w:bCs/>
+          <w:lang w:val="es-ES"/>
+        </w:rPr>
+      </w:pPr>
+      <w:r>
+        <w:rPr>
+          <w:noProof/>
+        </w:rPr>
+        <w:drawing>
+          <wp:inline distT="0" distB="0" distL="0" distR="0" wp14:anchorId="6268C823" wp14:editId="1A4C3D18">
+            <wp:extent cx="5398770" cy="4366895"/>
+            <wp:effectExtent l="0" t="0" r="0" b="0"/>
+            <wp:docPr id="155307289" name="Imagen 3"/>
+            <wp:cNvGraphicFramePr>
+              <a:graphicFrameLocks xmlns:a="http://schemas.openxmlformats.org/drawingml/2006/main" noChangeAspect="1"/>
+            </wp:cNvGraphicFramePr>
+            <a:graphic xmlns:a="http://schemas.openxmlformats.org/drawingml/2006/main">
+              <a:graphicData uri="http://schemas.openxmlformats.org/drawingml/2006/picture">
+                <pic:pic xmlns:pic="http://schemas.openxmlformats.org/drawingml/2006/picture">
+                  <pic:nvPicPr>
+                    <pic:cNvPr id="0" name="Picture 3"/>
+                    <pic:cNvPicPr>
+                      <a:picLocks noChangeAspect="1" noChangeArrowheads="1"/>
+                    </pic:cNvPicPr>
+                  </pic:nvPicPr>
+                  <pic:blipFill>
+                    <a:blip r:embed="rId33">
+                      <a:extLst>
+                        <a:ext uri="{28A0092B-C50C-407E-A947-70E740481C1C}">
+                          <a14:useLocalDpi xmlns:a14="http://schemas.microsoft.com/office/drawing/2010/main" val="0"/>
+                        </a:ext>
+                      </a:extLst>
+                    </a:blip>
+                    <a:srcRect/>
+                    <a:stretch>
+                      <a:fillRect/>
+                    </a:stretch>
+                  </pic:blipFill>
+                  <pic:spPr bwMode="auto">
+                    <a:xfrm>
+                      <a:off x="0" y="0"/>
+                      <a:ext cx="5398770" cy="4366895"/>
+                    </a:xfrm>
+                    <a:prstGeom prst="rect">
+                      <a:avLst/>
+                    </a:prstGeom>
+                    <a:noFill/>
+                    <a:ln>
+                      <a:noFill/>
+                    </a:ln>
                   </pic:spPr>
                 </pic:pic>
               </a:graphicData>
@@ -17573,9 +17992,9 @@
           <w:lang w:val="es-ES"/>
         </w:rPr>
         <w:drawing>
-          <wp:inline distT="0" distB="0" distL="0" distR="0" wp14:anchorId="4856A3AE" wp14:editId="3ED21A3C">
-            <wp:extent cx="5398770" cy="1594485"/>
-            <wp:effectExtent l="0" t="0" r="0" b="5715"/>
+          <wp:inline distT="0" distB="0" distL="0" distR="0" wp14:anchorId="4856A3AE" wp14:editId="6B620ACE">
+            <wp:extent cx="3591439" cy="1060704"/>
+            <wp:effectExtent l="0" t="0" r="0" b="6350"/>
             <wp:docPr id="341770041" name="Imagen 8"/>
             <wp:cNvGraphicFramePr>
               <a:graphicFrameLocks xmlns:a="http://schemas.openxmlformats.org/drawingml/2006/main" noChangeAspect="1"/>
@@ -17605,7 +18024,7 @@
                   <pic:spPr bwMode="auto">
                     <a:xfrm>
                       <a:off x="0" y="0"/>
-                      <a:ext cx="5398770" cy="1594485"/>
+                      <a:ext cx="3635910" cy="1073838"/>
                     </a:xfrm>
                     <a:prstGeom prst="rect">
                       <a:avLst/>
@@ -17638,9 +18057,9 @@
           <w:lang w:val="es-ES"/>
         </w:rPr>
         <w:drawing>
-          <wp:inline distT="0" distB="0" distL="0" distR="0" wp14:anchorId="55259263" wp14:editId="29ABC70A">
-            <wp:extent cx="4476750" cy="1953260"/>
-            <wp:effectExtent l="0" t="0" r="0" b="8890"/>
+          <wp:inline distT="0" distB="0" distL="0" distR="0" wp14:anchorId="55259263" wp14:editId="27D46F96">
+            <wp:extent cx="3587920" cy="1565452"/>
+            <wp:effectExtent l="0" t="0" r="0" b="0"/>
             <wp:docPr id="551193008" name="Imagen 10"/>
             <wp:cNvGraphicFramePr>
               <a:graphicFrameLocks xmlns:a="http://schemas.openxmlformats.org/drawingml/2006/main" noChangeAspect="1"/>
@@ -17670,7 +18089,7 @@
                   <pic:spPr bwMode="auto">
                     <a:xfrm>
                       <a:off x="0" y="0"/>
-                      <a:ext cx="4476750" cy="1953260"/>
+                      <a:ext cx="3605409" cy="1573083"/>
                     </a:xfrm>
                     <a:prstGeom prst="rect">
                       <a:avLst/>
@@ -17703,9 +18122,9 @@
           <w:lang w:val="es-ES"/>
         </w:rPr>
         <w:drawing>
-          <wp:inline distT="0" distB="0" distL="0" distR="0" wp14:anchorId="19E2A44C" wp14:editId="41F704BF">
-            <wp:extent cx="4769485" cy="1858010"/>
-            <wp:effectExtent l="0" t="0" r="0" b="8890"/>
+          <wp:inline distT="0" distB="0" distL="0" distR="0" wp14:anchorId="19E2A44C" wp14:editId="60598D95">
+            <wp:extent cx="3605378" cy="1404518"/>
+            <wp:effectExtent l="0" t="0" r="0" b="5715"/>
             <wp:docPr id="1021683819" name="Imagen 9"/>
             <wp:cNvGraphicFramePr>
               <a:graphicFrameLocks xmlns:a="http://schemas.openxmlformats.org/drawingml/2006/main" noChangeAspect="1"/>
@@ -17735,7 +18154,7 @@
                   <pic:spPr bwMode="auto">
                     <a:xfrm>
                       <a:off x="0" y="0"/>
-                      <a:ext cx="4769485" cy="1858010"/>
+                      <a:ext cx="3635125" cy="1416106"/>
                     </a:xfrm>
                     <a:prstGeom prst="rect">
                       <a:avLst/>
@@ -17751,22 +18170,12 @@
           </wp:inline>
         </w:drawing>
       </w:r>
-    </w:p>
-    <w:p>
-      <w:pPr>
+      <w:r>
         <w:rPr>
           <w:b/>
           <w:bCs/>
           <w:lang w:val="es-ES"/>
         </w:rPr>
-      </w:pPr>
-      <w:r>
-        <w:rPr>
-          <w:b/>
-          <w:bCs/>
-          <w:lang w:val="es-ES"/>
-        </w:rPr>
-        <w:lastRenderedPageBreak/>
         <w:br/>
       </w:r>
       <w:r>
@@ -17841,10 +18250,11 @@
           <w:noProof/>
           <w:lang w:val="es-ES"/>
         </w:rPr>
+        <w:lastRenderedPageBreak/>
         <w:drawing>
-          <wp:inline distT="0" distB="0" distL="0" distR="0" wp14:anchorId="5276D322" wp14:editId="43E22122">
-            <wp:extent cx="4352290" cy="2260600"/>
-            <wp:effectExtent l="0" t="0" r="0" b="6350"/>
+          <wp:inline distT="0" distB="0" distL="0" distR="0" wp14:anchorId="5276D322" wp14:editId="1AC8F58B">
+            <wp:extent cx="3577289" cy="1858061"/>
+            <wp:effectExtent l="0" t="0" r="4445" b="8890"/>
             <wp:docPr id="10798323" name="Imagen 12"/>
             <wp:cNvGraphicFramePr>
               <a:graphicFrameLocks xmlns:a="http://schemas.openxmlformats.org/drawingml/2006/main" noChangeAspect="1"/>
@@ -17874,7 +18284,7 @@
                   <pic:spPr bwMode="auto">
                     <a:xfrm>
                       <a:off x="0" y="0"/>
-                      <a:ext cx="4352290" cy="2260600"/>
+                      <a:ext cx="3602239" cy="1871020"/>
                     </a:xfrm>
                     <a:prstGeom prst="rect">
                       <a:avLst/>
@@ -17922,9 +18332,9 @@
           <w:lang w:val="es-ES"/>
         </w:rPr>
         <w:drawing>
-          <wp:inline distT="0" distB="0" distL="0" distR="0" wp14:anchorId="277F9DDB" wp14:editId="7D51649D">
-            <wp:extent cx="4440555" cy="2055495"/>
-            <wp:effectExtent l="0" t="0" r="0" b="1905"/>
+          <wp:inline distT="0" distB="0" distL="0" distR="0" wp14:anchorId="277F9DDB" wp14:editId="12515302">
+            <wp:extent cx="3577132" cy="1655824"/>
+            <wp:effectExtent l="0" t="0" r="4445" b="1905"/>
             <wp:docPr id="92047980" name="Imagen 13"/>
             <wp:cNvGraphicFramePr>
               <a:graphicFrameLocks xmlns:a="http://schemas.openxmlformats.org/drawingml/2006/main" noChangeAspect="1"/>
@@ -17954,7 +18364,7 @@
                   <pic:spPr bwMode="auto">
                     <a:xfrm>
                       <a:off x="0" y="0"/>
-                      <a:ext cx="4440555" cy="2055495"/>
+                      <a:ext cx="3608241" cy="1670224"/>
                     </a:xfrm>
                     <a:prstGeom prst="rect">
                       <a:avLst/>
@@ -17987,9 +18397,9 @@
           <w:lang w:val="es-ES"/>
         </w:rPr>
         <w:drawing>
-          <wp:inline distT="0" distB="0" distL="0" distR="0" wp14:anchorId="794E2FEC" wp14:editId="060E757B">
-            <wp:extent cx="5398770" cy="1594485"/>
-            <wp:effectExtent l="0" t="0" r="0" b="5715"/>
+          <wp:inline distT="0" distB="0" distL="0" distR="0" wp14:anchorId="794E2FEC" wp14:editId="42630E11">
+            <wp:extent cx="3616208" cy="1068019"/>
+            <wp:effectExtent l="0" t="0" r="3810" b="0"/>
             <wp:docPr id="899580410" name="Imagen 14"/>
             <wp:cNvGraphicFramePr>
               <a:graphicFrameLocks xmlns:a="http://schemas.openxmlformats.org/drawingml/2006/main" noChangeAspect="1"/>
@@ -18019,7 +18429,7 @@
                   <pic:spPr bwMode="auto">
                     <a:xfrm>
                       <a:off x="0" y="0"/>
-                      <a:ext cx="5398770" cy="1594485"/>
+                      <a:ext cx="3671764" cy="1084427"/>
                     </a:xfrm>
                     <a:prstGeom prst="rect">
                       <a:avLst/>
@@ -18051,11 +18461,10 @@
           <w:noProof/>
           <w:lang w:val="es-ES"/>
         </w:rPr>
-        <w:lastRenderedPageBreak/>
         <w:drawing>
-          <wp:inline distT="0" distB="0" distL="0" distR="0" wp14:anchorId="79A66143" wp14:editId="33CC1E41">
-            <wp:extent cx="5398770" cy="1485265"/>
-            <wp:effectExtent l="0" t="0" r="0" b="635"/>
+          <wp:inline distT="0" distB="0" distL="0" distR="0" wp14:anchorId="79A66143" wp14:editId="3D311FAF">
+            <wp:extent cx="3589640" cy="987552"/>
+            <wp:effectExtent l="0" t="0" r="0" b="3175"/>
             <wp:docPr id="792664850" name="Imagen 15"/>
             <wp:cNvGraphicFramePr>
               <a:graphicFrameLocks xmlns:a="http://schemas.openxmlformats.org/drawingml/2006/main" noChangeAspect="1"/>
@@ -18085,7 +18494,7 @@
                   <pic:spPr bwMode="auto">
                     <a:xfrm>
                       <a:off x="0" y="0"/>
-                      <a:ext cx="5398770" cy="1485265"/>
+                      <a:ext cx="3618564" cy="995509"/>
                     </a:xfrm>
                     <a:prstGeom prst="rect">
                       <a:avLst/>
@@ -18114,14 +18523,13 @@
         <w:rPr>
           <w:b/>
           <w:bCs/>
-          <w:noProof/>
           <w:lang w:val="es-ES"/>
         </w:rPr>
         <w:drawing>
-          <wp:inline distT="0" distB="0" distL="0" distR="0" wp14:anchorId="019E012F" wp14:editId="0A7649F3">
-            <wp:extent cx="4008755" cy="1587500"/>
+          <wp:inline distT="0" distB="0" distL="0" distR="0" wp14:anchorId="3FAD765A" wp14:editId="276BDBD3">
+            <wp:extent cx="3625447" cy="1543507"/>
             <wp:effectExtent l="0" t="0" r="0" b="0"/>
-            <wp:docPr id="643405565" name="Imagen 16"/>
+            <wp:docPr id="2126485830" name="Imagen 1" descr="Texto&#10;&#10;Descripción generada automáticamente"/>
             <wp:cNvGraphicFramePr>
               <a:graphicFrameLocks xmlns:a="http://schemas.openxmlformats.org/drawingml/2006/main" noChangeAspect="1"/>
             </wp:cNvGraphicFramePr>
@@ -18129,36 +18537,23 @@
               <a:graphicData uri="http://schemas.openxmlformats.org/drawingml/2006/picture">
                 <pic:pic xmlns:pic="http://schemas.openxmlformats.org/drawingml/2006/picture">
                   <pic:nvPicPr>
-                    <pic:cNvPr id="0" name="Picture 16"/>
-                    <pic:cNvPicPr>
-                      <a:picLocks noChangeAspect="1" noChangeArrowheads="1"/>
-                    </pic:cNvPicPr>
+                    <pic:cNvPr id="2126485830" name="Imagen 1" descr="Texto&#10;&#10;Descripción generada automáticamente"/>
+                    <pic:cNvPicPr/>
                   </pic:nvPicPr>
                   <pic:blipFill>
-                    <a:blip r:embed="rId46">
-                      <a:extLst>
-                        <a:ext uri="{28A0092B-C50C-407E-A947-70E740481C1C}">
-                          <a14:useLocalDpi xmlns:a14="http://schemas.microsoft.com/office/drawing/2010/main" val="0"/>
-                        </a:ext>
-                      </a:extLst>
-                    </a:blip>
-                    <a:srcRect/>
+                    <a:blip r:embed="rId46"/>
                     <a:stretch>
                       <a:fillRect/>
                     </a:stretch>
                   </pic:blipFill>
-                  <pic:spPr bwMode="auto">
+                  <pic:spPr>
                     <a:xfrm>
                       <a:off x="0" y="0"/>
-                      <a:ext cx="4008755" cy="1587500"/>
+                      <a:ext cx="3652887" cy="1555189"/>
                     </a:xfrm>
                     <a:prstGeom prst="rect">
                       <a:avLst/>
                     </a:prstGeom>
-                    <a:noFill/>
-                    <a:ln>
-                      <a:noFill/>
-                    </a:ln>
                   </pic:spPr>
                 </pic:pic>
               </a:graphicData>
@@ -18179,10 +18574,11 @@
         <w:rPr>
           <w:noProof/>
         </w:rPr>
+        <w:lastRenderedPageBreak/>
         <w:drawing>
-          <wp:inline distT="0" distB="0" distL="0" distR="0" wp14:anchorId="32E2870A" wp14:editId="40739CF1">
-            <wp:extent cx="4752975" cy="1990725"/>
-            <wp:effectExtent l="0" t="0" r="9525" b="9525"/>
+          <wp:inline distT="0" distB="0" distL="0" distR="0" wp14:anchorId="32E2870A" wp14:editId="68C85715">
+            <wp:extent cx="3632820" cy="1521562"/>
+            <wp:effectExtent l="0" t="0" r="6350" b="2540"/>
             <wp:docPr id="366973296" name="Imagen 1" descr="Texto&#10;&#10;Descripción generada automáticamente"/>
             <wp:cNvGraphicFramePr>
               <a:graphicFrameLocks xmlns:a="http://schemas.openxmlformats.org/drawingml/2006/main" noChangeAspect="1"/>
@@ -18203,7 +18599,7 @@
                   <pic:spPr>
                     <a:xfrm>
                       <a:off x="0" y="0"/>
-                      <a:ext cx="4752975" cy="1990725"/>
+                      <a:ext cx="3640216" cy="1524660"/>
                     </a:xfrm>
                     <a:prstGeom prst="rect">
                       <a:avLst/>
@@ -18230,9 +18626,9 @@
           <w:noProof/>
         </w:rPr>
         <w:drawing>
-          <wp:inline distT="0" distB="0" distL="0" distR="0" wp14:anchorId="28E3A032" wp14:editId="4B206392">
-            <wp:extent cx="5086350" cy="1895475"/>
-            <wp:effectExtent l="0" t="0" r="0" b="9525"/>
+          <wp:inline distT="0" distB="0" distL="0" distR="0" wp14:anchorId="28E3A032" wp14:editId="619C2D5D">
+            <wp:extent cx="3650284" cy="1360312"/>
+            <wp:effectExtent l="0" t="0" r="7620" b="0"/>
             <wp:docPr id="1608357664" name="Imagen 1" descr="Texto&#10;&#10;Descripción generada automáticamente"/>
             <wp:cNvGraphicFramePr>
               <a:graphicFrameLocks xmlns:a="http://schemas.openxmlformats.org/drawingml/2006/main" noChangeAspect="1"/>
@@ -18253,7 +18649,7 @@
                   <pic:spPr>
                     <a:xfrm>
                       <a:off x="0" y="0"/>
-                      <a:ext cx="5086350" cy="1895475"/>
+                      <a:ext cx="3665860" cy="1366117"/>
                     </a:xfrm>
                     <a:prstGeom prst="rect">
                       <a:avLst/>
@@ -18288,8 +18684,140 @@
           <w:bCs/>
           <w:lang w:val="es-ES"/>
         </w:rPr>
-        <w:br/>
-      </w:r>
+        <w:drawing>
+          <wp:inline distT="0" distB="0" distL="0" distR="0" wp14:anchorId="257430B8" wp14:editId="7817DC49">
+            <wp:extent cx="2238687" cy="952633"/>
+            <wp:effectExtent l="0" t="0" r="0" b="0"/>
+            <wp:docPr id="1012517023" name="Imagen 1" descr="Texto&#10;&#10;Descripción generada automáticamente"/>
+            <wp:cNvGraphicFramePr>
+              <a:graphicFrameLocks xmlns:a="http://schemas.openxmlformats.org/drawingml/2006/main" noChangeAspect="1"/>
+            </wp:cNvGraphicFramePr>
+            <a:graphic xmlns:a="http://schemas.openxmlformats.org/drawingml/2006/main">
+              <a:graphicData uri="http://schemas.openxmlformats.org/drawingml/2006/picture">
+                <pic:pic xmlns:pic="http://schemas.openxmlformats.org/drawingml/2006/picture">
+                  <pic:nvPicPr>
+                    <pic:cNvPr id="1012517023" name="Imagen 1" descr="Texto&#10;&#10;Descripción generada automáticamente"/>
+                    <pic:cNvPicPr/>
+                  </pic:nvPicPr>
+                  <pic:blipFill>
+                    <a:blip r:embed="rId49"/>
+                    <a:stretch>
+                      <a:fillRect/>
+                    </a:stretch>
+                  </pic:blipFill>
+                  <pic:spPr>
+                    <a:xfrm>
+                      <a:off x="0" y="0"/>
+                      <a:ext cx="2238687" cy="952633"/>
+                    </a:xfrm>
+                    <a:prstGeom prst="rect">
+                      <a:avLst/>
+                    </a:prstGeom>
+                  </pic:spPr>
+                </pic:pic>
+              </a:graphicData>
+            </a:graphic>
+          </wp:inline>
+        </w:drawing>
+      </w:r>
+      <w:r>
+        <w:rPr>
+          <w:b/>
+          <w:bCs/>
+          <w:lang w:val="es-ES"/>
+        </w:rPr>
+        <w:br/>
+      </w:r>
+    </w:p>
+    <w:p>
+      <w:pPr>
+        <w:rPr>
+          <w:b/>
+          <w:bCs/>
+          <w:lang w:val="es-ES"/>
+        </w:rPr>
+      </w:pPr>
+    </w:p>
+    <w:p>
+      <w:pPr>
+        <w:rPr>
+          <w:b/>
+          <w:bCs/>
+          <w:lang w:val="es-ES"/>
+        </w:rPr>
+      </w:pPr>
+    </w:p>
+    <w:p>
+      <w:pPr>
+        <w:rPr>
+          <w:b/>
+          <w:bCs/>
+          <w:lang w:val="es-ES"/>
+        </w:rPr>
+      </w:pPr>
+    </w:p>
+    <w:p>
+      <w:pPr>
+        <w:rPr>
+          <w:b/>
+          <w:bCs/>
+          <w:lang w:val="es-ES"/>
+        </w:rPr>
+      </w:pPr>
+    </w:p>
+    <w:p>
+      <w:pPr>
+        <w:rPr>
+          <w:b/>
+          <w:bCs/>
+          <w:lang w:val="es-ES"/>
+        </w:rPr>
+      </w:pPr>
+    </w:p>
+    <w:p>
+      <w:pPr>
+        <w:rPr>
+          <w:b/>
+          <w:bCs/>
+          <w:lang w:val="es-ES"/>
+        </w:rPr>
+      </w:pPr>
+    </w:p>
+    <w:p>
+      <w:pPr>
+        <w:rPr>
+          <w:b/>
+          <w:bCs/>
+          <w:lang w:val="es-ES"/>
+        </w:rPr>
+      </w:pPr>
+    </w:p>
+    <w:p>
+      <w:pPr>
+        <w:rPr>
+          <w:b/>
+          <w:bCs/>
+          <w:lang w:val="es-ES"/>
+        </w:rPr>
+      </w:pPr>
+    </w:p>
+    <w:p>
+      <w:pPr>
+        <w:rPr>
+          <w:b/>
+          <w:bCs/>
+          <w:lang w:val="es-ES"/>
+        </w:rPr>
+      </w:pPr>
+    </w:p>
+    <w:p>
+      <w:pPr>
+        <w:rPr>
+          <w:b/>
+          <w:bCs/>
+          <w:lang w:val="es-ES"/>
+        </w:rPr>
+      </w:pPr>
     </w:p>
     <w:p>
       <w:pPr>
@@ -19906,47 +20434,7 @@
                 <w:lang w:eastAsia="es-AR"/>
                 <w14:ligatures w14:val="none"/>
               </w:rPr>
-              <w:t xml:space="preserve">Cambio en diagrama de clases, agregado </w:t>
-            </w:r>
-            <w:proofErr w:type="spellStart"/>
-            <w:r>
-              <w:rPr>
-                <w:rFonts w:ascii="Times New Roman" w:eastAsia="Times New Roman" w:hAnsi="Times New Roman" w:cs="Times New Roman"/>
-                <w:kern w:val="0"/>
-                <w:lang w:eastAsia="es-AR"/>
-                <w14:ligatures w14:val="none"/>
-              </w:rPr>
-              <w:t>patron</w:t>
-            </w:r>
-            <w:proofErr w:type="spellEnd"/>
-            <w:r>
-              <w:rPr>
-                <w:rFonts w:ascii="Times New Roman" w:eastAsia="Times New Roman" w:hAnsi="Times New Roman" w:cs="Times New Roman"/>
-                <w:kern w:val="0"/>
-                <w:lang w:eastAsia="es-AR"/>
-                <w14:ligatures w14:val="none"/>
-              </w:rPr>
-              <w:t xml:space="preserve"> </w:t>
-            </w:r>
-            <w:proofErr w:type="spellStart"/>
-            <w:r>
-              <w:rPr>
-                <w:rFonts w:ascii="Times New Roman" w:eastAsia="Times New Roman" w:hAnsi="Times New Roman" w:cs="Times New Roman"/>
-                <w:kern w:val="0"/>
-                <w:lang w:eastAsia="es-AR"/>
-                <w14:ligatures w14:val="none"/>
-              </w:rPr>
-              <w:t>state</w:t>
-            </w:r>
-            <w:proofErr w:type="spellEnd"/>
-            <w:r>
-              <w:rPr>
-                <w:rFonts w:ascii="Times New Roman" w:eastAsia="Times New Roman" w:hAnsi="Times New Roman" w:cs="Times New Roman"/>
-                <w:kern w:val="0"/>
-                <w:lang w:eastAsia="es-AR"/>
-                <w14:ligatures w14:val="none"/>
-              </w:rPr>
-              <w:t xml:space="preserve"> en diagrama</w:t>
+              <w:t>Cambio en diagrama de clases, agregado patron state en diagrama</w:t>
             </w:r>
           </w:p>
         </w:tc>
@@ -19975,6 +20463,15 @@
                 <w14:ligatures w14:val="none"/>
               </w:rPr>
             </w:pPr>
+            <w:r>
+              <w:rPr>
+                <w:rFonts w:ascii="Times New Roman" w:eastAsia="Times New Roman" w:hAnsi="Times New Roman" w:cs="Times New Roman"/>
+                <w:kern w:val="0"/>
+                <w:lang w:eastAsia="es-AR"/>
+                <w14:ligatures w14:val="none"/>
+              </w:rPr>
+              <w:t>22/10/2024</w:t>
+            </w:r>
           </w:p>
         </w:tc>
         <w:tc>
@@ -19997,6 +20494,15 @@
                 <w14:ligatures w14:val="none"/>
               </w:rPr>
             </w:pPr>
+            <w:r>
+              <w:rPr>
+                <w:rFonts w:ascii="Times New Roman" w:eastAsia="Times New Roman" w:hAnsi="Times New Roman" w:cs="Times New Roman"/>
+                <w:kern w:val="0"/>
+                <w:lang w:eastAsia="es-AR"/>
+                <w14:ligatures w14:val="none"/>
+              </w:rPr>
+              <w:t>3.2</w:t>
+            </w:r>
           </w:p>
         </w:tc>
         <w:tc>
@@ -20019,6 +20525,15 @@
                 <w14:ligatures w14:val="none"/>
               </w:rPr>
             </w:pPr>
+            <w:r>
+              <w:rPr>
+                <w:rFonts w:ascii="Times New Roman" w:eastAsia="Times New Roman" w:hAnsi="Times New Roman" w:cs="Times New Roman"/>
+                <w:kern w:val="0"/>
+                <w:lang w:eastAsia="es-AR"/>
+                <w14:ligatures w14:val="none"/>
+              </w:rPr>
+              <w:t>Bautista Marinelli Scaglia</w:t>
+            </w:r>
           </w:p>
         </w:tc>
         <w:tc>
@@ -20041,6 +20556,15 @@
                 <w14:ligatures w14:val="none"/>
               </w:rPr>
             </w:pPr>
+            <w:r>
+              <w:rPr>
+                <w:rFonts w:ascii="Times New Roman" w:eastAsia="Times New Roman" w:hAnsi="Times New Roman" w:cs="Times New Roman"/>
+                <w:kern w:val="0"/>
+                <w:lang w:eastAsia="es-AR"/>
+                <w14:ligatures w14:val="none"/>
+              </w:rPr>
+              <w:t xml:space="preserve">Cambio en el Caso de Uso “Pagar Detalle(s) orden de compra” </w:t>
+            </w:r>
           </w:p>
         </w:tc>
       </w:tr>
@@ -27620,7 +28144,6 @@
   <w:style w:type="character" w:default="1" w:styleId="Fuentedeprrafopredeter">
     <w:name w:val="Default Paragraph Font"/>
     <w:uiPriority w:val="1"/>
-    <w:semiHidden/>
     <w:unhideWhenUsed/>
   </w:style>
   <w:style w:type="table" w:default="1" w:styleId="Tablanormal">
@@ -28407,15 +28930,6 @@
 </file>
 
 <file path=customXml/item1.xml><?xml version="1.0" encoding="utf-8"?>
-<?mso-contentType ?>
-<FormTemplates xmlns="http://schemas.microsoft.com/sharepoint/v3/contenttype/forms">
-  <Display>DocumentLibraryForm</Display>
-  <Edit>DocumentLibraryForm</Edit>
-  <New>DocumentLibraryForm</New>
-</FormTemplates>
-</file>
-
-<file path=customXml/item2.xml><?xml version="1.0" encoding="utf-8"?>
 <ct:contentTypeSchema xmlns:ct="http://schemas.microsoft.com/office/2006/metadata/contentType" xmlns:ma="http://schemas.microsoft.com/office/2006/metadata/properties/metaAttributes" ct:_="" ma:_="" ma:contentTypeName="Document" ma:contentTypeID="0x0101002EBE25D061D0C34FB44F538D88F5B22E" ma:contentTypeVersion="5" ma:contentTypeDescription="Create a new document." ma:contentTypeScope="" ma:versionID="e942b29be3d4a30de11d97f4ffaa5798">
   <xsd:schema xmlns:xsd="http://www.w3.org/2001/XMLSchema" xmlns:xs="http://www.w3.org/2001/XMLSchema" xmlns:p="http://schemas.microsoft.com/office/2006/metadata/properties" xmlns:ns3="d676d193-1879-431a-8a9d-36a211f55cf3" targetNamespace="http://schemas.microsoft.com/office/2006/metadata/properties" ma:root="true" ma:fieldsID="bd3c0374981b5bebea16a0abcd501b38" ns3:_="">
     <xsd:import namespace="d676d193-1879-431a-8a9d-36a211f55cf3"/>
@@ -28565,11 +29079,7 @@
 </ct:contentTypeSchema>
 </file>
 
-<file path=customXml/item3.xml><?xml version="1.0" encoding="utf-8"?>
-<b:Sources xmlns:b="http://schemas.openxmlformats.org/officeDocument/2006/bibliography" xmlns="http://schemas.openxmlformats.org/officeDocument/2006/bibliography" SelectedStyle="\APASixthEditionOfficeOnline.xsl" StyleName="APA" Version="6"/>
-</file>
-
-<file path=customXml/item4.xml><?xml version="1.0" encoding="utf-8"?>
+<file path=customXml/item2.xml><?xml version="1.0" encoding="utf-8"?>
 <p:properties xmlns:p="http://schemas.microsoft.com/office/2006/metadata/properties" xmlns:xsi="http://www.w3.org/2001/XMLSchema-instance" xmlns:pc="http://schemas.microsoft.com/office/infopath/2007/PartnerControls">
   <documentManagement>
     <_activity xmlns="d676d193-1879-431a-8a9d-36a211f55cf3" xsi:nil="true"/>
@@ -28577,15 +29087,20 @@
 </p:properties>
 </file>
 
-<file path=customXml/itemProps1.xml><?xml version="1.0" encoding="utf-8"?>
-<ds:datastoreItem xmlns:ds="http://schemas.openxmlformats.org/officeDocument/2006/customXml" ds:itemID="{D9214848-D548-46F1-A2E2-C7BA39950726}">
-  <ds:schemaRefs>
-    <ds:schemaRef ds:uri="http://schemas.microsoft.com/sharepoint/v3/contenttype/forms"/>
-  </ds:schemaRefs>
-</ds:datastoreItem>
+<file path=customXml/item3.xml><?xml version="1.0" encoding="utf-8"?>
+<b:Sources xmlns:b="http://schemas.openxmlformats.org/officeDocument/2006/bibliography" xmlns="http://schemas.openxmlformats.org/officeDocument/2006/bibliography" SelectedStyle="\APASixthEditionOfficeOnline.xsl" StyleName="APA" Version="6"/>
 </file>
 
-<file path=customXml/itemProps2.xml><?xml version="1.0" encoding="utf-8"?>
+<file path=customXml/item4.xml><?xml version="1.0" encoding="utf-8"?>
+<?mso-contentType ?>
+<FormTemplates xmlns="http://schemas.microsoft.com/sharepoint/v3/contenttype/forms">
+  <Display>DocumentLibraryForm</Display>
+  <Edit>DocumentLibraryForm</Edit>
+  <New>DocumentLibraryForm</New>
+</FormTemplates>
+</file>
+
+<file path=customXml/itemProps1.xml><?xml version="1.0" encoding="utf-8"?>
 <ds:datastoreItem xmlns:ds="http://schemas.openxmlformats.org/officeDocument/2006/customXml" ds:itemID="{BCB2034C-D3B3-4DDF-B763-54C288043A27}">
   <ds:schemaRefs>
     <ds:schemaRef ds:uri="http://schemas.microsoft.com/office/2006/metadata/contentType"/>
@@ -28603,6 +29118,16 @@
 </ds:datastoreItem>
 </file>
 
+<file path=customXml/itemProps2.xml><?xml version="1.0" encoding="utf-8"?>
+<ds:datastoreItem xmlns:ds="http://schemas.openxmlformats.org/officeDocument/2006/customXml" ds:itemID="{630D11BF-81E1-4957-ABBD-19EDC0BFE44E}">
+  <ds:schemaRefs>
+    <ds:schemaRef ds:uri="http://schemas.microsoft.com/office/2006/metadata/properties"/>
+    <ds:schemaRef ds:uri="http://schemas.microsoft.com/office/infopath/2007/PartnerControls"/>
+    <ds:schemaRef ds:uri="d676d193-1879-431a-8a9d-36a211f55cf3"/>
+  </ds:schemaRefs>
+</ds:datastoreItem>
+</file>
+
 <file path=customXml/itemProps3.xml><?xml version="1.0" encoding="utf-8"?>
 <ds:datastoreItem xmlns:ds="http://schemas.openxmlformats.org/officeDocument/2006/customXml" ds:itemID="{91FCF8E7-DBBD-4C4E-9031-8CD439A63ADB}">
   <ds:schemaRefs>
@@ -28612,11 +29137,9 @@
 </file>
 
 <file path=customXml/itemProps4.xml><?xml version="1.0" encoding="utf-8"?>
-<ds:datastoreItem xmlns:ds="http://schemas.openxmlformats.org/officeDocument/2006/customXml" ds:itemID="{630D11BF-81E1-4957-ABBD-19EDC0BFE44E}">
+<ds:datastoreItem xmlns:ds="http://schemas.openxmlformats.org/officeDocument/2006/customXml" ds:itemID="{D9214848-D548-46F1-A2E2-C7BA39950726}">
   <ds:schemaRefs>
-    <ds:schemaRef ds:uri="http://schemas.microsoft.com/office/2006/metadata/properties"/>
-    <ds:schemaRef ds:uri="http://schemas.microsoft.com/office/infopath/2007/PartnerControls"/>
-    <ds:schemaRef ds:uri="d676d193-1879-431a-8a9d-36a211f55cf3"/>
+    <ds:schemaRef ds:uri="http://schemas.microsoft.com/sharepoint/v3/contenttype/forms"/>
   </ds:schemaRefs>
 </ds:datastoreItem>
 </file>
</xml_diff>

<commit_message>
Solucionado Inicio de sesión y Cierre de sesión
</commit_message>
<xml_diff>
--- a/Cine Manager 1er Parcial - Bautista Marinelli Scaglia.docx
+++ b/Cine Manager 1er Parcial - Bautista Marinelli Scaglia.docx
@@ -7098,7 +7098,7 @@
           <w:noProof/>
         </w:rPr>
         <w:drawing>
-          <wp:inline distT="0" distB="0" distL="0" distR="0" wp14:anchorId="2A409247" wp14:editId="1BD445AE">
+          <wp:inline distT="0" distB="0" distL="0" distR="0" wp14:anchorId="2A409247" wp14:editId="5B7DA0FC">
             <wp:extent cx="3747722" cy="2314575"/>
             <wp:effectExtent l="0" t="0" r="5715" b="0"/>
             <wp:docPr id="1813065150" name="Imagen 1" descr="Diagrama&#10;&#10;Descripción generada automáticamente"/>
@@ -16257,13 +16257,13 @@
       </w:r>
       <w:r>
         <w:rPr>
-          <w:noProof/>
+          <w:lang w:val="es-ES"/>
         </w:rPr>
         <w:drawing>
-          <wp:inline distT="0" distB="0" distL="0" distR="0" wp14:anchorId="60747383" wp14:editId="47CA5EA2">
-            <wp:extent cx="5400040" cy="3468370"/>
-            <wp:effectExtent l="0" t="0" r="0" b="0"/>
-            <wp:docPr id="2058024702" name="Imagen 1" descr="Diagrama&#10;&#10;Descripción generada automáticamente"/>
+          <wp:inline distT="0" distB="0" distL="0" distR="0" wp14:anchorId="4D6B2265" wp14:editId="699D32DE">
+            <wp:extent cx="4465414" cy="3423100"/>
+            <wp:effectExtent l="0" t="0" r="0" b="6350"/>
+            <wp:docPr id="1627038887" name="Imagen 1" descr="Diagrama&#10;&#10;Descripción generada automáticamente"/>
             <wp:cNvGraphicFramePr>
               <a:graphicFrameLocks xmlns:a="http://schemas.openxmlformats.org/drawingml/2006/main" noChangeAspect="1"/>
             </wp:cNvGraphicFramePr>
@@ -16271,7 +16271,7 @@
               <a:graphicData uri="http://schemas.openxmlformats.org/drawingml/2006/picture">
                 <pic:pic xmlns:pic="http://schemas.openxmlformats.org/drawingml/2006/picture">
                   <pic:nvPicPr>
-                    <pic:cNvPr id="2058024702" name="Imagen 1" descr="Diagrama&#10;&#10;Descripción generada automáticamente"/>
+                    <pic:cNvPr id="1627038887" name="Imagen 1" descr="Diagrama&#10;&#10;Descripción generada automáticamente"/>
                     <pic:cNvPicPr/>
                   </pic:nvPicPr>
                   <pic:blipFill>
@@ -16283,7 +16283,7 @@
                   <pic:spPr>
                     <a:xfrm>
                       <a:off x="0" y="0"/>
-                      <a:ext cx="5400040" cy="3468370"/>
+                      <a:ext cx="4488226" cy="3440587"/>
                     </a:xfrm>
                     <a:prstGeom prst="rect">
                       <a:avLst/>
@@ -16373,11 +16373,10 @@
         <w:rPr>
           <w:noProof/>
         </w:rPr>
-        <w:lastRenderedPageBreak/>
         <w:drawing>
-          <wp:inline distT="0" distB="0" distL="0" distR="0" wp14:anchorId="11928E38" wp14:editId="6C38928F">
-            <wp:extent cx="5400040" cy="2816225"/>
-            <wp:effectExtent l="0" t="0" r="0" b="3175"/>
+          <wp:inline distT="0" distB="0" distL="0" distR="0" wp14:anchorId="11928E38" wp14:editId="087DC1BA">
+            <wp:extent cx="5050664" cy="2634018"/>
+            <wp:effectExtent l="0" t="0" r="0" b="0"/>
             <wp:docPr id="1417264760" name="Imagen 1" descr="Imagen que contiene interior, pequeño, con baldosas, mucho&#10;&#10;Descripción generada automáticamente"/>
             <wp:cNvGraphicFramePr>
               <a:graphicFrameLocks xmlns:a="http://schemas.openxmlformats.org/drawingml/2006/main" noChangeAspect="1"/>
@@ -16398,7 +16397,7 @@
                   <pic:spPr>
                     <a:xfrm>
                       <a:off x="0" y="0"/>
-                      <a:ext cx="5400040" cy="2816225"/>
+                      <a:ext cx="5061331" cy="2639581"/>
                     </a:xfrm>
                     <a:prstGeom prst="rect">
                       <a:avLst/>
@@ -16420,6 +16419,7 @@
         <w:rPr>
           <w:lang w:val="es-ES"/>
         </w:rPr>
+        <w:lastRenderedPageBreak/>
         <w:br/>
       </w:r>
     </w:p>
@@ -16569,7 +16569,6 @@
         <w:rPr>
           <w:noProof/>
         </w:rPr>
-        <w:lastRenderedPageBreak/>
         <w:drawing>
           <wp:inline distT="0" distB="0" distL="0" distR="0" wp14:anchorId="14C5F548" wp14:editId="3752F827">
             <wp:extent cx="5400040" cy="2707640"/>
@@ -16628,6 +16627,7 @@
         <w:rPr>
           <w:lang w:val="es-ES"/>
         </w:rPr>
+        <w:lastRenderedPageBreak/>
         <w:br/>
       </w:r>
       <w:r>
@@ -16688,6 +16688,90 @@
             </a:graphic>
           </wp:inline>
         </w:drawing>
+      </w:r>
+      <w:r>
+        <w:rPr>
+          <w:lang w:val="es-ES"/>
+        </w:rPr>
+        <w:br/>
+      </w:r>
+      <w:r>
+        <w:rPr>
+          <w:lang w:val="es-ES"/>
+        </w:rPr>
+        <w:br/>
+      </w:r>
+      <w:r>
+        <w:rPr>
+          <w:lang w:val="es-ES"/>
+        </w:rPr>
+        <w:br/>
+      </w:r>
+      <w:r>
+        <w:rPr>
+          <w:lang w:val="es-ES"/>
+        </w:rPr>
+        <w:br/>
+      </w:r>
+      <w:r>
+        <w:rPr>
+          <w:lang w:val="es-ES"/>
+        </w:rPr>
+        <w:br/>
+      </w:r>
+      <w:r>
+        <w:rPr>
+          <w:lang w:val="es-ES"/>
+        </w:rPr>
+        <w:br/>
+      </w:r>
+      <w:r>
+        <w:rPr>
+          <w:lang w:val="es-ES"/>
+        </w:rPr>
+        <w:br/>
+      </w:r>
+      <w:r>
+        <w:rPr>
+          <w:lang w:val="es-ES"/>
+        </w:rPr>
+        <w:br/>
+      </w:r>
+      <w:r>
+        <w:rPr>
+          <w:lang w:val="es-ES"/>
+        </w:rPr>
+        <w:br/>
+      </w:r>
+      <w:r>
+        <w:rPr>
+          <w:lang w:val="es-ES"/>
+        </w:rPr>
+        <w:br/>
+      </w:r>
+      <w:r>
+        <w:rPr>
+          <w:lang w:val="es-ES"/>
+        </w:rPr>
+        <w:br/>
+      </w:r>
+      <w:r>
+        <w:rPr>
+          <w:lang w:val="es-ES"/>
+        </w:rPr>
+        <w:br/>
+      </w:r>
+      <w:r>
+        <w:rPr>
+          <w:lang w:val="es-ES"/>
+        </w:rPr>
+        <w:br/>
+      </w:r>
+      <w:r>
+        <w:rPr>
+          <w:lang w:val="es-ES"/>
+        </w:rPr>
+        <w:br/>
       </w:r>
       <w:r>
         <w:rPr>
@@ -16856,6 +16940,119 @@
         <w:br/>
       </w:r>
       <w:r>
+        <w:rPr>
+          <w:b/>
+          <w:bCs/>
+          <w:lang w:val="es-ES"/>
+        </w:rPr>
+        <w:br/>
+      </w:r>
+      <w:r>
+        <w:rPr>
+          <w:b/>
+          <w:bCs/>
+          <w:lang w:val="es-ES"/>
+        </w:rPr>
+        <w:br/>
+      </w:r>
+      <w:r>
+        <w:rPr>
+          <w:b/>
+          <w:bCs/>
+          <w:lang w:val="es-ES"/>
+        </w:rPr>
+        <w:br/>
+      </w:r>
+      <w:r>
+        <w:rPr>
+          <w:b/>
+          <w:bCs/>
+          <w:lang w:val="es-ES"/>
+        </w:rPr>
+        <w:br/>
+      </w:r>
+      <w:r>
+        <w:rPr>
+          <w:b/>
+          <w:bCs/>
+          <w:lang w:val="es-ES"/>
+        </w:rPr>
+        <w:br/>
+      </w:r>
+      <w:r>
+        <w:rPr>
+          <w:b/>
+          <w:bCs/>
+          <w:lang w:val="es-ES"/>
+        </w:rPr>
+        <w:br/>
+      </w:r>
+      <w:r>
+        <w:rPr>
+          <w:b/>
+          <w:bCs/>
+          <w:lang w:val="es-ES"/>
+        </w:rPr>
+        <w:br/>
+      </w:r>
+      <w:r>
+        <w:rPr>
+          <w:b/>
+          <w:bCs/>
+          <w:lang w:val="es-ES"/>
+        </w:rPr>
+        <w:br/>
+      </w:r>
+      <w:r>
+        <w:rPr>
+          <w:b/>
+          <w:bCs/>
+          <w:lang w:val="es-ES"/>
+        </w:rPr>
+        <w:br/>
+      </w:r>
+      <w:r>
+        <w:rPr>
+          <w:b/>
+          <w:bCs/>
+          <w:lang w:val="es-ES"/>
+        </w:rPr>
+        <w:br/>
+      </w:r>
+      <w:r>
+        <w:rPr>
+          <w:b/>
+          <w:bCs/>
+          <w:lang w:val="es-ES"/>
+        </w:rPr>
+        <w:br/>
+      </w:r>
+      <w:r>
+        <w:rPr>
+          <w:b/>
+          <w:bCs/>
+          <w:lang w:val="es-ES"/>
+        </w:rPr>
+        <w:br/>
+      </w:r>
+      <w:r>
+        <w:rPr>
+          <w:b/>
+          <w:bCs/>
+          <w:lang w:val="es-ES"/>
+        </w:rPr>
+        <w:br/>
+      </w:r>
+      <w:r>
+        <w:rPr>
+          <w:b/>
+          <w:bCs/>
+          <w:lang w:val="es-ES"/>
+        </w:rPr>
+        <w:br/>
+      </w:r>
+      <w:r>
+        <w:lastRenderedPageBreak/>
         <w:t>5 - Diseño Detallado</w:t>
       </w:r>
       <w:r>
@@ -16891,11 +17088,10 @@
           <w:noProof/>
           <w:lang w:val="es-ES"/>
         </w:rPr>
-        <w:lastRenderedPageBreak/>
         <w:drawing>
-          <wp:inline distT="0" distB="0" distL="0" distR="0" wp14:anchorId="28CF712D" wp14:editId="66FF5AE3">
-            <wp:extent cx="5400040" cy="2570480"/>
-            <wp:effectExtent l="0" t="0" r="0" b="1270"/>
+          <wp:inline distT="0" distB="0" distL="0" distR="0" wp14:anchorId="28CF712D" wp14:editId="576DA7FF">
+            <wp:extent cx="4630521" cy="2204181"/>
+            <wp:effectExtent l="0" t="0" r="0" b="5715"/>
             <wp:docPr id="138395041" name="Imagen 1" descr="Diagrama&#10;&#10;Descripción generada automáticamente"/>
             <wp:cNvGraphicFramePr>
               <a:graphicFrameLocks xmlns:a="http://schemas.openxmlformats.org/drawingml/2006/main" noChangeAspect="1"/>
@@ -16916,7 +17112,7 @@
                   <pic:spPr>
                     <a:xfrm>
                       <a:off x="0" y="0"/>
-                      <a:ext cx="5400040" cy="2570480"/>
+                      <a:ext cx="4639620" cy="2208512"/>
                     </a:xfrm>
                     <a:prstGeom prst="rect">
                       <a:avLst/>
@@ -16927,31 +17123,6 @@
             </a:graphic>
           </wp:inline>
         </w:drawing>
-      </w:r>
-    </w:p>
-    <w:p>
-      <w:pPr>
-        <w:rPr>
-          <w:b/>
-          <w:bCs/>
-          <w:lang w:val="es-ES"/>
-        </w:rPr>
-      </w:pPr>
-      <w:r>
-        <w:rPr>
-          <w:rStyle w:val="Ttulo2Car"/>
-          <w:sz w:val="24"/>
-          <w:szCs w:val="24"/>
-        </w:rPr>
-        <w:br/>
-      </w:r>
-      <w:r>
-        <w:rPr>
-          <w:b/>
-          <w:bCs/>
-          <w:lang w:val="es-ES"/>
-        </w:rPr>
-        <w:br/>
       </w:r>
       <w:r>
         <w:rPr>
@@ -17088,6 +17259,43 @@
         </w:rPr>
         <w:br/>
       </w:r>
+      <w:r>
+        <w:rPr>
+          <w:lang w:val="es-ES"/>
+        </w:rPr>
+        <w:br/>
+      </w:r>
+      <w:r>
+        <w:rPr>
+          <w:lang w:val="es-ES"/>
+        </w:rPr>
+        <w:br/>
+      </w:r>
+      <w:r>
+        <w:rPr>
+          <w:lang w:val="es-ES"/>
+        </w:rPr>
+        <w:br/>
+      </w:r>
+      <w:r>
+        <w:rPr>
+          <w:lang w:val="es-ES"/>
+        </w:rPr>
+        <w:lastRenderedPageBreak/>
+        <w:br/>
+      </w:r>
+      <w:r>
+        <w:rPr>
+          <w:lang w:val="es-ES"/>
+        </w:rPr>
+        <w:br/>
+      </w:r>
+      <w:r>
+        <w:rPr>
+          <w:lang w:val="es-ES"/>
+        </w:rPr>
+        <w:br/>
+      </w:r>
     </w:p>
     <w:p>
       <w:pPr>
@@ -17098,7 +17306,6 @@
         </w:rPr>
       </w:pPr>
       <w:r>
-        <w:lastRenderedPageBreak/>
         <w:t>5.2</w:t>
       </w:r>
       <w:r>
@@ -17277,6 +17484,7 @@
         <w:rPr>
           <w:lang w:val="es-ES"/>
         </w:rPr>
+        <w:lastRenderedPageBreak/>
         <w:br/>
       </w:r>
       <w:r>
@@ -17301,7 +17509,6 @@
         </w:rPr>
       </w:pPr>
       <w:r>
-        <w:lastRenderedPageBreak/>
         <w:t>6- Implementación</w:t>
       </w:r>
       <w:r>
@@ -17361,6 +17568,7 @@
       </w:pPr>
       <w:r>
         <w:rPr>
+          <w:noProof/>
           <w:lang w:val="es-ES"/>
         </w:rPr>
         <w:drawing>
@@ -17518,6 +17726,7 @@
           <w:bCs/>
           <w:lang w:val="es-ES"/>
         </w:rPr>
+        <w:lastRenderedPageBreak/>
         <w:br/>
       </w:r>
       <w:r>
@@ -17559,7 +17768,6 @@
           <w:bCs/>
           <w:lang w:val="es-ES"/>
         </w:rPr>
-        <w:lastRenderedPageBreak/>
         <w:t xml:space="preserve">Diagrama </w:t>
       </w:r>
       <w:r>
@@ -17781,6 +17989,7 @@
           <w:noProof/>
           <w:lang w:val="es-ES"/>
         </w:rPr>
+        <w:lastRenderedPageBreak/>
         <w:drawing>
           <wp:inline distT="0" distB="0" distL="0" distR="0" wp14:anchorId="24203538" wp14:editId="02A662B7">
             <wp:extent cx="2267585" cy="1068070"/>
@@ -17846,7 +18055,6 @@
           <w:noProof/>
           <w:lang w:val="es-ES"/>
         </w:rPr>
-        <w:lastRenderedPageBreak/>
         <w:drawing>
           <wp:inline distT="0" distB="0" distL="0" distR="0" wp14:anchorId="51C8EE6C" wp14:editId="246F757C">
             <wp:extent cx="1880235" cy="1221740"/>
@@ -18121,6 +18329,7 @@
           <w:noProof/>
           <w:lang w:val="es-ES"/>
         </w:rPr>
+        <w:lastRenderedPageBreak/>
         <w:drawing>
           <wp:inline distT="0" distB="0" distL="0" distR="0" wp14:anchorId="19E2A44C" wp14:editId="60598D95">
             <wp:extent cx="3605378" cy="1404518"/>
@@ -18250,7 +18459,6 @@
           <w:noProof/>
           <w:lang w:val="es-ES"/>
         </w:rPr>
-        <w:lastRenderedPageBreak/>
         <w:drawing>
           <wp:inline distT="0" distB="0" distL="0" distR="0" wp14:anchorId="5276D322" wp14:editId="1AC8F58B">
             <wp:extent cx="3577289" cy="1858061"/>
@@ -18461,6 +18669,7 @@
           <w:noProof/>
           <w:lang w:val="es-ES"/>
         </w:rPr>
+        <w:lastRenderedPageBreak/>
         <w:drawing>
           <wp:inline distT="0" distB="0" distL="0" distR="0" wp14:anchorId="79A66143" wp14:editId="3D311FAF">
             <wp:extent cx="3589640" cy="987552"/>
@@ -18523,6 +18732,7 @@
         <w:rPr>
           <w:b/>
           <w:bCs/>
+          <w:noProof/>
           <w:lang w:val="es-ES"/>
         </w:rPr>
         <w:drawing>
@@ -18574,7 +18784,6 @@
         <w:rPr>
           <w:noProof/>
         </w:rPr>
-        <w:lastRenderedPageBreak/>
         <w:drawing>
           <wp:inline distT="0" distB="0" distL="0" distR="0" wp14:anchorId="32E2870A" wp14:editId="68C85715">
             <wp:extent cx="3632820" cy="1521562"/>
@@ -18682,6 +18891,7 @@
         <w:rPr>
           <w:b/>
           <w:bCs/>
+          <w:noProof/>
           <w:lang w:val="es-ES"/>
         </w:rPr>
         <w:drawing>
@@ -18838,7 +19048,6 @@
           <w:sz w:val="24"/>
           <w:szCs w:val="24"/>
         </w:rPr>
-        <w:lastRenderedPageBreak/>
         <w:t xml:space="preserve">13 </w:t>
       </w:r>
       <w:r>
@@ -28144,6 +28353,7 @@
   <w:style w:type="character" w:default="1" w:styleId="Fuentedeprrafopredeter">
     <w:name w:val="Default Paragraph Font"/>
     <w:uiPriority w:val="1"/>
+    <w:semiHidden/>
     <w:unhideWhenUsed/>
   </w:style>
   <w:style w:type="table" w:default="1" w:styleId="Tablanormal">
@@ -28930,6 +29140,27 @@
 </file>
 
 <file path=customXml/item1.xml><?xml version="1.0" encoding="utf-8"?>
+<p:properties xmlns:p="http://schemas.microsoft.com/office/2006/metadata/properties" xmlns:xsi="http://www.w3.org/2001/XMLSchema-instance" xmlns:pc="http://schemas.microsoft.com/office/infopath/2007/PartnerControls">
+  <documentManagement>
+    <_activity xmlns="d676d193-1879-431a-8a9d-36a211f55cf3" xsi:nil="true"/>
+  </documentManagement>
+</p:properties>
+</file>
+
+<file path=customXml/item2.xml><?xml version="1.0" encoding="utf-8"?>
+<?mso-contentType ?>
+<FormTemplates xmlns="http://schemas.microsoft.com/sharepoint/v3/contenttype/forms">
+  <Display>DocumentLibraryForm</Display>
+  <Edit>DocumentLibraryForm</Edit>
+  <New>DocumentLibraryForm</New>
+</FormTemplates>
+</file>
+
+<file path=customXml/item3.xml><?xml version="1.0" encoding="utf-8"?>
+<b:Sources xmlns:b="http://schemas.openxmlformats.org/officeDocument/2006/bibliography" xmlns="http://schemas.openxmlformats.org/officeDocument/2006/bibliography" SelectedStyle="\APASixthEditionOfficeOnline.xsl" StyleName="APA" Version="6"/>
+</file>
+
+<file path=customXml/item4.xml><?xml version="1.0" encoding="utf-8"?>
 <ct:contentTypeSchema xmlns:ct="http://schemas.microsoft.com/office/2006/metadata/contentType" xmlns:ma="http://schemas.microsoft.com/office/2006/metadata/properties/metaAttributes" ct:_="" ma:_="" ma:contentTypeName="Document" ma:contentTypeID="0x0101002EBE25D061D0C34FB44F538D88F5B22E" ma:contentTypeVersion="5" ma:contentTypeDescription="Create a new document." ma:contentTypeScope="" ma:versionID="e942b29be3d4a30de11d97f4ffaa5798">
   <xsd:schema xmlns:xsd="http://www.w3.org/2001/XMLSchema" xmlns:xs="http://www.w3.org/2001/XMLSchema" xmlns:p="http://schemas.microsoft.com/office/2006/metadata/properties" xmlns:ns3="d676d193-1879-431a-8a9d-36a211f55cf3" targetNamespace="http://schemas.microsoft.com/office/2006/metadata/properties" ma:root="true" ma:fieldsID="bd3c0374981b5bebea16a0abcd501b38" ns3:_="">
     <xsd:import namespace="d676d193-1879-431a-8a9d-36a211f55cf3"/>
@@ -29079,28 +29310,33 @@
 </ct:contentTypeSchema>
 </file>
 
-<file path=customXml/item2.xml><?xml version="1.0" encoding="utf-8"?>
-<p:properties xmlns:p="http://schemas.microsoft.com/office/2006/metadata/properties" xmlns:xsi="http://www.w3.org/2001/XMLSchema-instance" xmlns:pc="http://schemas.microsoft.com/office/infopath/2007/PartnerControls">
-  <documentManagement>
-    <_activity xmlns="d676d193-1879-431a-8a9d-36a211f55cf3" xsi:nil="true"/>
-  </documentManagement>
-</p:properties>
+<file path=customXml/itemProps1.xml><?xml version="1.0" encoding="utf-8"?>
+<ds:datastoreItem xmlns:ds="http://schemas.openxmlformats.org/officeDocument/2006/customXml" ds:itemID="{630D11BF-81E1-4957-ABBD-19EDC0BFE44E}">
+  <ds:schemaRefs>
+    <ds:schemaRef ds:uri="http://schemas.microsoft.com/office/2006/metadata/properties"/>
+    <ds:schemaRef ds:uri="http://schemas.microsoft.com/office/infopath/2007/PartnerControls"/>
+    <ds:schemaRef ds:uri="d676d193-1879-431a-8a9d-36a211f55cf3"/>
+  </ds:schemaRefs>
+</ds:datastoreItem>
 </file>
 
-<file path=customXml/item3.xml><?xml version="1.0" encoding="utf-8"?>
-<b:Sources xmlns:b="http://schemas.openxmlformats.org/officeDocument/2006/bibliography" xmlns="http://schemas.openxmlformats.org/officeDocument/2006/bibliography" SelectedStyle="\APASixthEditionOfficeOnline.xsl" StyleName="APA" Version="6"/>
+<file path=customXml/itemProps2.xml><?xml version="1.0" encoding="utf-8"?>
+<ds:datastoreItem xmlns:ds="http://schemas.openxmlformats.org/officeDocument/2006/customXml" ds:itemID="{D9214848-D548-46F1-A2E2-C7BA39950726}">
+  <ds:schemaRefs>
+    <ds:schemaRef ds:uri="http://schemas.microsoft.com/sharepoint/v3/contenttype/forms"/>
+  </ds:schemaRefs>
+</ds:datastoreItem>
 </file>
 
-<file path=customXml/item4.xml><?xml version="1.0" encoding="utf-8"?>
-<?mso-contentType ?>
-<FormTemplates xmlns="http://schemas.microsoft.com/sharepoint/v3/contenttype/forms">
-  <Display>DocumentLibraryForm</Display>
-  <Edit>DocumentLibraryForm</Edit>
-  <New>DocumentLibraryForm</New>
-</FormTemplates>
+<file path=customXml/itemProps3.xml><?xml version="1.0" encoding="utf-8"?>
+<ds:datastoreItem xmlns:ds="http://schemas.openxmlformats.org/officeDocument/2006/customXml" ds:itemID="{91FCF8E7-DBBD-4C4E-9031-8CD439A63ADB}">
+  <ds:schemaRefs>
+    <ds:schemaRef ds:uri="http://schemas.openxmlformats.org/officeDocument/2006/bibliography"/>
+  </ds:schemaRefs>
+</ds:datastoreItem>
 </file>
 
-<file path=customXml/itemProps1.xml><?xml version="1.0" encoding="utf-8"?>
+<file path=customXml/itemProps4.xml><?xml version="1.0" encoding="utf-8"?>
 <ds:datastoreItem xmlns:ds="http://schemas.openxmlformats.org/officeDocument/2006/customXml" ds:itemID="{BCB2034C-D3B3-4DDF-B763-54C288043A27}">
   <ds:schemaRefs>
     <ds:schemaRef ds:uri="http://schemas.microsoft.com/office/2006/metadata/contentType"/>
@@ -29116,30 +29352,4 @@
     <ds:schemaRef ds:uri="http://schemas.microsoft.com/internal/obd"/>
   </ds:schemaRefs>
 </ds:datastoreItem>
-</file>
-
-<file path=customXml/itemProps2.xml><?xml version="1.0" encoding="utf-8"?>
-<ds:datastoreItem xmlns:ds="http://schemas.openxmlformats.org/officeDocument/2006/customXml" ds:itemID="{630D11BF-81E1-4957-ABBD-19EDC0BFE44E}">
-  <ds:schemaRefs>
-    <ds:schemaRef ds:uri="http://schemas.microsoft.com/office/2006/metadata/properties"/>
-    <ds:schemaRef ds:uri="http://schemas.microsoft.com/office/infopath/2007/PartnerControls"/>
-    <ds:schemaRef ds:uri="d676d193-1879-431a-8a9d-36a211f55cf3"/>
-  </ds:schemaRefs>
-</ds:datastoreItem>
-</file>
-
-<file path=customXml/itemProps3.xml><?xml version="1.0" encoding="utf-8"?>
-<ds:datastoreItem xmlns:ds="http://schemas.openxmlformats.org/officeDocument/2006/customXml" ds:itemID="{91FCF8E7-DBBD-4C4E-9031-8CD439A63ADB}">
-  <ds:schemaRefs>
-    <ds:schemaRef ds:uri="http://schemas.openxmlformats.org/officeDocument/2006/bibliography"/>
-  </ds:schemaRefs>
-</ds:datastoreItem>
-</file>
-
-<file path=customXml/itemProps4.xml><?xml version="1.0" encoding="utf-8"?>
-<ds:datastoreItem xmlns:ds="http://schemas.openxmlformats.org/officeDocument/2006/customXml" ds:itemID="{D9214848-D548-46F1-A2E2-C7BA39950726}">
-  <ds:schemaRefs>
-    <ds:schemaRef ds:uri="http://schemas.microsoft.com/sharepoint/v3/contenttype/forms"/>
-  </ds:schemaRefs>
-</ds:datastoreItem>
 </file>
</xml_diff>